<commit_message>
04 Jan 2021 at SHZ Office
</commit_message>
<xml_diff>
--- a/CV/WangXin_20210104_Eng.docx
+++ b/CV/WangXin_20210104_Eng.docx
@@ -91,8 +91,6 @@
           <w:rFonts w:ascii="Arial" w:hAnsi="Arial" w:cs="Arial"/>
         </w:rPr>
       </w:pPr>
-      <w:bookmarkStart w:id="0" w:name="_GoBack"/>
-      <w:bookmarkEnd w:id="0"/>
       <w:r>
         <w:rPr>
           <w:rFonts w:ascii="Arial" w:hAnsi="Arial" w:cs="Arial"/>
@@ -715,7 +713,7 @@
           <w:sz w:val="22"/>
           <w:szCs w:val="22"/>
         </w:rPr>
-        <w:t>He has obtained cutting-edge techniques in numerical computation for built environment application in both theory and practice by using advanced finite volume method. He has ability to carry out CFD modelling on urban wind environment, indoor ventilation, heat dissipation, air pollutant dispersion and thermal comfort studies. In addition, he also has extensive experience on natural daylighting, solar heat gain and energy performance analysis with the state of art technology</w:t>
+        <w:t>He has obtained cutting-edge techniques in numerical computation for built environment application. He has ability to carry out CFD modelling on urban wind environment, indoor ventilation, heat dissipation, air pollutant dispersion and thermal comfort studies. In addition, he also has extensive experience on natural daylighting, solar heat gain and energy performance analysis with the state of art technology</w:t>
       </w:r>
       <w:r>
         <w:rPr>
@@ -1198,6 +1196,14 @@
         </w:rPr>
         <w:t xml:space="preserve"> Institute of Mechanical Engineer</w:t>
       </w:r>
+      <w:r>
+        <w:rPr>
+          <w:rFonts w:ascii="Arial" w:hAnsi="Arial" w:cs="Arial" w:hint="eastAsia"/>
+          <w:sz w:val="22"/>
+          <w:szCs w:val="22"/>
+        </w:rPr>
+        <w:t>s</w:t>
+      </w:r>
     </w:p>
     <w:p>
       <w:pPr>
@@ -1627,8 +1633,8 @@
         </w:rPr>
         <w:t xml:space="preserve">Environmental Consultant, </w:t>
       </w:r>
-      <w:bookmarkStart w:id="1" w:name="OLE_LINK4"/>
-      <w:bookmarkStart w:id="2" w:name="OLE_LINK5"/>
+      <w:bookmarkStart w:id="0" w:name="OLE_LINK4"/>
+      <w:bookmarkStart w:id="1" w:name="OLE_LINK5"/>
     </w:p>
     <w:p>
       <w:pPr>
@@ -1649,8 +1655,8 @@
         </w:rPr>
         <w:t>CECEP Environmental Consulting Group Ltd.</w:t>
       </w:r>
+      <w:bookmarkEnd w:id="0"/>
       <w:bookmarkEnd w:id="1"/>
-      <w:bookmarkEnd w:id="2"/>
     </w:p>
     <w:p>
       <w:pPr>
@@ -1684,6 +1690,7 @@
         </w:rPr>
         <w:t xml:space="preserve">– </w:t>
       </w:r>
+      <w:proofErr w:type="gramStart"/>
       <w:r>
         <w:rPr>
           <w:rFonts w:ascii="Arial" w:hAnsi="Arial" w:cs="Arial"/>
@@ -1700,6 +1707,7 @@
         </w:rPr>
         <w:tab/>
       </w:r>
+      <w:proofErr w:type="gramEnd"/>
       <w:r>
         <w:rPr>
           <w:rFonts w:ascii="Arial" w:hAnsi="Arial" w:cs="Arial"/>
@@ -1743,163 +1751,6 @@
           <w:rFonts w:ascii="Arial" w:hAnsi="Arial" w:cs="Arial"/>
         </w:rPr>
       </w:pPr>
-      <w:r>
-        <w:rPr>
-          <w:rFonts w:ascii="Arial" w:hAnsi="Arial" w:cs="Arial"/>
-          <w:noProof/>
-          <w:sz w:val="22"/>
-          <w:szCs w:val="22"/>
-        </w:rPr>
-        <mc:AlternateContent>
-          <mc:Choice Requires="wpg">
-            <w:drawing>
-              <wp:anchor distT="0" distB="0" distL="114300" distR="114300" simplePos="0" relativeHeight="251693056" behindDoc="0" locked="0" layoutInCell="1" allowOverlap="1" wp14:anchorId="4426AFA7" wp14:editId="445736C2">
-                <wp:simplePos x="0" y="0"/>
-                <wp:positionH relativeFrom="margin">
-                  <wp:posOffset>-312420</wp:posOffset>
-                </wp:positionH>
-                <wp:positionV relativeFrom="paragraph">
-                  <wp:posOffset>227965</wp:posOffset>
-                </wp:positionV>
-                <wp:extent cx="5257800" cy="360045"/>
-                <wp:effectExtent l="0" t="0" r="0" b="0"/>
-                <wp:wrapNone/>
-                <wp:docPr id="1" name="Group 33"/>
-                <wp:cNvGraphicFramePr>
-                  <a:graphicFrameLocks xmlns:a="http://schemas.openxmlformats.org/drawingml/2006/main"/>
-                </wp:cNvGraphicFramePr>
-                <a:graphic xmlns:a="http://schemas.openxmlformats.org/drawingml/2006/main">
-                  <a:graphicData uri="http://schemas.microsoft.com/office/word/2010/wordprocessingGroup">
-                    <wpg:wgp>
-                      <wpg:cNvGrpSpPr>
-                        <a:grpSpLocks/>
-                      </wpg:cNvGrpSpPr>
-                      <wpg:grpSpPr bwMode="auto">
-                        <a:xfrm>
-                          <a:off x="0" y="0"/>
-                          <a:ext cx="5257800" cy="360045"/>
-                          <a:chOff x="0" y="0"/>
-                          <a:chExt cx="8280" cy="567"/>
-                        </a:xfrm>
-                      </wpg:grpSpPr>
-                      <wps:wsp>
-                        <wps:cNvPr id="7" name="Picture 34"/>
-                        <wps:cNvSpPr>
-                          <a:spLocks noChangeArrowheads="1" noTextEdit="1"/>
-                        </wps:cNvSpPr>
-                        <wps:spPr bwMode="auto">
-                          <a:xfrm>
-                            <a:off x="0" y="0"/>
-                            <a:ext cx="8280" cy="567"/>
-                          </a:xfrm>
-                          <a:prstGeom prst="rect">
-                            <a:avLst/>
-                          </a:prstGeom>
-                          <a:noFill/>
-                          <a:extLst>
-                            <a:ext uri="{909E8E84-426E-40DD-AFC4-6F175D3DCCD1}">
-                              <a14:hiddenFill xmlns:a14="http://schemas.microsoft.com/office/drawing/2010/main">
-                                <a:solidFill>
-                                  <a:srgbClr val="FFFFFF"/>
-                                </a:solidFill>
-                              </a14:hiddenFill>
-                            </a:ext>
-                          </a:extLst>
-                        </wps:spPr>
-                        <wps:bodyPr rot="0" vert="horz" wrap="square" lIns="91440" tIns="45720" rIns="91440" bIns="45720" anchor="t" anchorCtr="0" upright="1">
-                          <a:noAutofit/>
-                        </wps:bodyPr>
-                      </wps:wsp>
-                      <wps:wsp>
-                        <wps:cNvPr id="21" name="Line 35"/>
-                        <wps:cNvCnPr>
-                          <a:cxnSpLocks noChangeShapeType="1"/>
-                        </wps:cNvCnPr>
-                        <wps:spPr bwMode="auto">
-                          <a:xfrm>
-                            <a:off x="1620" y="18"/>
-                            <a:ext cx="6480" cy="1"/>
-                          </a:xfrm>
-                          <a:prstGeom prst="line">
-                            <a:avLst/>
-                          </a:prstGeom>
-                          <a:noFill/>
-                          <a:ln w="9525">
-                            <a:solidFill>
-                              <a:srgbClr val="000000"/>
-                            </a:solidFill>
-                            <a:round/>
-                            <a:headEnd/>
-                            <a:tailEnd/>
-                          </a:ln>
-                          <a:extLst>
-                            <a:ext uri="{909E8E84-426E-40DD-AFC4-6F175D3DCCD1}">
-                              <a14:hiddenFill xmlns:a14="http://schemas.microsoft.com/office/drawing/2010/main">
-                                <a:noFill/>
-                              </a14:hiddenFill>
-                            </a:ext>
-                          </a:extLst>
-                        </wps:spPr>
-                        <wps:bodyPr/>
-                      </wps:wsp>
-                      <wps:wsp>
-                        <wps:cNvPr id="38" name="Line 36"/>
-                        <wps:cNvCnPr>
-                          <a:cxnSpLocks noChangeShapeType="1"/>
-                        </wps:cNvCnPr>
-                        <wps:spPr bwMode="auto">
-                          <a:xfrm>
-                            <a:off x="1800" y="99"/>
-                            <a:ext cx="6120" cy="1"/>
-                          </a:xfrm>
-                          <a:prstGeom prst="line">
-                            <a:avLst/>
-                          </a:prstGeom>
-                          <a:noFill/>
-                          <a:ln w="9525">
-                            <a:solidFill>
-                              <a:srgbClr val="000000"/>
-                            </a:solidFill>
-                            <a:round/>
-                            <a:headEnd/>
-                            <a:tailEnd/>
-                          </a:ln>
-                          <a:extLst>
-                            <a:ext uri="{909E8E84-426E-40DD-AFC4-6F175D3DCCD1}">
-                              <a14:hiddenFill xmlns:a14="http://schemas.microsoft.com/office/drawing/2010/main">
-                                <a:noFill/>
-                              </a14:hiddenFill>
-                            </a:ext>
-                          </a:extLst>
-                        </wps:spPr>
-                        <wps:bodyPr/>
-                      </wps:wsp>
-                    </wpg:wgp>
-                  </a:graphicData>
-                </a:graphic>
-                <wp14:sizeRelH relativeFrom="page">
-                  <wp14:pctWidth>0</wp14:pctWidth>
-                </wp14:sizeRelH>
-                <wp14:sizeRelV relativeFrom="page">
-                  <wp14:pctHeight>0</wp14:pctHeight>
-                </wp14:sizeRelV>
-              </wp:anchor>
-            </w:drawing>
-          </mc:Choice>
-          <mc:Fallback>
-            <w:pict>
-              <v:group w14:anchorId="7771E8BA" id="Group 33" o:spid="_x0000_s1026" style="position:absolute;left:0;text-align:left;margin-left:-24.6pt;margin-top:17.95pt;width:414pt;height:28.35pt;z-index:251693056;mso-position-horizontal-relative:margin" coordsize="8280,567" o:gfxdata="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">
-                <v:rect id="Picture 34" o:spid="_x0000_s1027" style="position:absolute;width:8280;height:567;visibility:visible;mso-wrap-style:square;v-text-anchor:top" o:gfxdata="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" filled="f" stroked="f">
-                  <o:lock v:ext="edit" text="t"/>
-                </v:rect>
-                <v:line id="Line 35" o:spid="_x0000_s1028" style="position:absolute;visibility:visible;mso-wrap-style:square" from="1620,18" to="8100,19" o:connectortype="straight" o:gfxdata="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"/>
-                <v:line id="Line 36" o:spid="_x0000_s1029" style="position:absolute;visibility:visible;mso-wrap-style:square" from="1800,99" to="7920,100" o:connectortype="straight" o:gfxdata="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"/>
-                <w10:wrap anchorx="margin"/>
-              </v:group>
-            </w:pict>
-          </mc:Fallback>
-        </mc:AlternateContent>
-      </w:r>
     </w:p>
     <w:p>
       <w:pPr>
@@ -2712,10 +2563,10 @@
           <w:lang w:eastAsia="en-US"/>
         </w:rPr>
       </w:pPr>
-      <w:bookmarkStart w:id="3" w:name="OLE_LINK6"/>
-      <w:bookmarkStart w:id="4" w:name="OLE_LINK7"/>
-      <w:bookmarkStart w:id="5" w:name="OLE_LINK8"/>
-      <w:bookmarkStart w:id="6" w:name="OLE_LINK9"/>
+      <w:bookmarkStart w:id="2" w:name="OLE_LINK6"/>
+      <w:bookmarkStart w:id="3" w:name="OLE_LINK7"/>
+      <w:bookmarkStart w:id="4" w:name="OLE_LINK8"/>
+      <w:bookmarkStart w:id="5" w:name="OLE_LINK9"/>
       <w:r>
         <w:rPr>
           <w:rFonts w:ascii="Arial" w:hAnsi="Arial" w:cs="Arial"/>
@@ -2766,7 +2617,25 @@
           <w:szCs w:val="22"/>
           <w:lang w:eastAsia="en-US"/>
         </w:rPr>
-        <w:t xml:space="preserve">The development is located at West Kowloon District, Hong Kong, occupied about 42 hectares, consisting of cultural building, commercial building, residential building and the other auxiliary facilities. Hong Kong Government aims to form it into an international-grade arts and cultural hub. Wang Xin was responsible for building sustainability design and green building certification in this project. He had conducted wind environment simulation, solar radiation simulation, thermal comfort analysis, energy saving analysis, water saving analysis and waste management analysis </w:t>
+        <w:t xml:space="preserve">The development is located at West Kowloon District, Hong Kong, occupied about 42 hectares, consisting of cultural building, commercial building, residential building and the other auxiliary facilities. Hong Kong Government aims to form it into an international-grade arts and cultural hub. </w:t>
+      </w:r>
+      <w:r>
+        <w:rPr>
+          <w:rFonts w:ascii="Arial" w:hAnsi="Arial" w:cs="Arial"/>
+          <w:sz w:val="22"/>
+          <w:szCs w:val="22"/>
+          <w:lang w:eastAsia="en-US"/>
+        </w:rPr>
+        <w:t>John</w:t>
+      </w:r>
+      <w:r>
+        <w:rPr>
+          <w:rFonts w:ascii="Arial" w:hAnsi="Arial" w:cs="Arial"/>
+          <w:sz w:val="22"/>
+          <w:szCs w:val="22"/>
+          <w:lang w:eastAsia="en-US"/>
+        </w:rPr>
+        <w:t xml:space="preserve"> was responsible for building sustainability design and green building certification in this project. He had conducted wind environment simulation, solar radiation simulation, thermal comfort analysis, energy saving analysis, water saving analysis and waste management analysis </w:t>
       </w:r>
       <w:proofErr w:type="spellStart"/>
       <w:r>
@@ -2830,7 +2699,25 @@
           <w:szCs w:val="22"/>
           <w:lang w:eastAsia="en-US"/>
         </w:rPr>
-        <w:t xml:space="preserve">In order to support the “green airport” design concept of HKIA and BEAM Plus Platinum rating certification, Wang Xin was responsible for a variety of aspects of sustainable design and green features, including daylighting design, natural ventilation design, installation of PV panels, reclaimed water utilization and high efficient MEP equipment utilization </w:t>
+        <w:t xml:space="preserve">In order to support the “green airport” design concept of HKIA and BEAM Plus Platinum rating certification, </w:t>
+      </w:r>
+      <w:r>
+        <w:rPr>
+          <w:rFonts w:ascii="Arial" w:hAnsi="Arial" w:cs="Arial"/>
+          <w:sz w:val="22"/>
+          <w:szCs w:val="22"/>
+          <w:lang w:eastAsia="en-US"/>
+        </w:rPr>
+        <w:t>John</w:t>
+      </w:r>
+      <w:r>
+        <w:rPr>
+          <w:rFonts w:ascii="Arial" w:hAnsi="Arial" w:cs="Arial"/>
+          <w:sz w:val="22"/>
+          <w:szCs w:val="22"/>
+          <w:lang w:eastAsia="en-US"/>
+        </w:rPr>
+        <w:t xml:space="preserve"> was responsible for a variety of aspects of sustainable design and green features, including daylighting design, natural ventilation design, installation of PV panels, reclaimed water utilization and high efficient MEP equipment utilization </w:t>
       </w:r>
       <w:proofErr w:type="spellStart"/>
       <w:r>
@@ -2851,6 +2738,124 @@
           <w:lang w:eastAsia="en-US"/>
         </w:rPr>
         <w:t>, with over 20% energy savings achieved.</w:t>
+      </w:r>
+    </w:p>
+    <w:p>
+      <w:pPr>
+        <w:rPr>
+          <w:rFonts w:ascii="Arial" w:hAnsi="Arial" w:cs="Arial"/>
+          <w:b/>
+          <w:bCs/>
+          <w:sz w:val="22"/>
+          <w:szCs w:val="22"/>
+          <w:lang w:eastAsia="en-US"/>
+        </w:rPr>
+      </w:pPr>
+      <w:r>
+        <w:rPr>
+          <w:rFonts w:ascii="Arial" w:hAnsi="Arial" w:cs="Arial"/>
+          <w:b/>
+          <w:bCs/>
+          <w:sz w:val="22"/>
+          <w:szCs w:val="22"/>
+        </w:rPr>
+        <w:t>New World Development</w:t>
+      </w:r>
+      <w:r>
+        <w:rPr>
+          <w:rFonts w:ascii="Arial" w:hAnsi="Arial" w:cs="Arial"/>
+          <w:b/>
+          <w:bCs/>
+          <w:sz w:val="22"/>
+          <w:szCs w:val="22"/>
+        </w:rPr>
+        <w:t xml:space="preserve"> </w:t>
+      </w:r>
+      <w:r>
+        <w:rPr>
+          <w:rFonts w:ascii="Arial" w:hAnsi="Arial" w:cs="Arial"/>
+          <w:b/>
+          <w:bCs/>
+          <w:sz w:val="22"/>
+          <w:szCs w:val="22"/>
+          <w:lang w:eastAsia="en-US"/>
+        </w:rPr>
+        <w:t>–</w:t>
+      </w:r>
+      <w:r>
+        <w:rPr>
+          <w:rFonts w:ascii="Arial" w:hAnsi="Arial" w:cs="Arial"/>
+          <w:b/>
+          <w:bCs/>
+          <w:sz w:val="22"/>
+          <w:szCs w:val="22"/>
+        </w:rPr>
+        <w:t xml:space="preserve"> </w:t>
+      </w:r>
+      <w:r>
+        <w:rPr>
+          <w:rFonts w:ascii="Arial" w:hAnsi="Arial" w:cs="Arial"/>
+          <w:b/>
+          <w:bCs/>
+          <w:sz w:val="22"/>
+          <w:szCs w:val="22"/>
+          <w:lang w:eastAsia="en-US"/>
+        </w:rPr>
+        <w:t>RDE Development of SKYCITY of Hong Kong International Airport</w:t>
+      </w:r>
+    </w:p>
+    <w:p>
+      <w:pPr>
+        <w:spacing w:after="240"/>
+        <w:rPr>
+          <w:rFonts w:ascii="Arial" w:hAnsi="Arial" w:cs="Arial"/>
+          <w:sz w:val="22"/>
+          <w:szCs w:val="22"/>
+          <w:lang w:eastAsia="en-US"/>
+        </w:rPr>
+      </w:pPr>
+      <w:r>
+        <w:rPr>
+          <w:rFonts w:ascii="Arial" w:hAnsi="Arial" w:cs="Arial"/>
+          <w:sz w:val="22"/>
+          <w:szCs w:val="22"/>
+          <w:lang w:eastAsia="en-US"/>
+        </w:rPr>
+        <w:t>The project comprises retail complexes, dining areas, hotels, entertainment facilities and offices, with a total area of 250,000m2. The project targets on achieving Gold rating in three certification schemes.</w:t>
+      </w:r>
+      <w:r>
+        <w:rPr>
+          <w:rFonts w:ascii="Arial" w:hAnsi="Arial" w:cs="Arial"/>
+          <w:sz w:val="22"/>
+          <w:szCs w:val="22"/>
+          <w:lang w:eastAsia="en-US"/>
+        </w:rPr>
+        <w:t xml:space="preserve"> </w:t>
+      </w:r>
+      <w:r>
+        <w:rPr>
+          <w:rFonts w:ascii="Arial" w:hAnsi="Arial" w:cs="Arial" w:hint="eastAsia"/>
+          <w:sz w:val="22"/>
+          <w:szCs w:val="22"/>
+        </w:rPr>
+        <w:t>J</w:t>
+      </w:r>
+      <w:r>
+        <w:rPr>
+          <w:rFonts w:ascii="Arial" w:hAnsi="Arial" w:cs="Arial"/>
+          <w:sz w:val="22"/>
+          <w:szCs w:val="22"/>
+        </w:rPr>
+        <w:t xml:space="preserve">ohn was </w:t>
+      </w:r>
+      <w:r>
+        <w:rPr>
+          <w:rFonts w:ascii="Arial" w:hAnsi="Arial" w:cs="Arial"/>
+          <w:sz w:val="22"/>
+          <w:szCs w:val="22"/>
+          <w:lang w:eastAsia="en-US"/>
+        </w:rPr>
+        <w:t>responsible for the Building Physics Analysis under the BEAM Plus (NB), LEED (CS) and WELL (CS) consultancy services.</w:t>
       </w:r>
     </w:p>
     <w:p>
@@ -2919,7 +2924,35 @@
           <w:szCs w:val="22"/>
           <w:lang w:eastAsia="en-US"/>
         </w:rPr>
-        <w:t>The development is located at Taichung City, occupied about 16 hectares. The campus would be developed in three stages, consisting of 15 buildings. Wang Xin is responsible for Sustainability Master Planning in the project. He proposed a systematic strategy for sustainable planning and design, including campus microclimate study, energy saving management, waste management, water resource management and green construction etc.</w:t>
+        <w:t xml:space="preserve">The development is located at Taichung City, occupied about 16 hectares. The campus would be developed in three stages, consisting of 15 buildings. </w:t>
+      </w:r>
+      <w:r>
+        <w:rPr>
+          <w:rFonts w:ascii="Arial" w:hAnsi="Arial" w:cs="Arial"/>
+          <w:sz w:val="22"/>
+          <w:szCs w:val="22"/>
+          <w:lang w:eastAsia="en-US"/>
+        </w:rPr>
+        <w:t>John</w:t>
+      </w:r>
+      <w:r>
+        <w:rPr>
+          <w:rFonts w:ascii="Arial" w:hAnsi="Arial" w:cs="Arial"/>
+          <w:sz w:val="22"/>
+          <w:szCs w:val="22"/>
+          <w:lang w:eastAsia="en-US"/>
+        </w:rPr>
+        <w:t xml:space="preserve"> is responsible for Sustainability Master Planning in the project. He proposed a systematic strategy for sustainable planning and design, including campus microclimate study, energy saving </w:t>
+      </w:r>
+      <w:r>
+        <w:rPr>
+          <w:rFonts w:ascii="Arial" w:hAnsi="Arial" w:cs="Arial"/>
+          <w:sz w:val="22"/>
+          <w:szCs w:val="22"/>
+          <w:lang w:eastAsia="en-US"/>
+        </w:rPr>
+        <w:lastRenderedPageBreak/>
+        <w:t>management, waste management, water resource management and green construction etc.</w:t>
       </w:r>
     </w:p>
     <w:p>
@@ -2942,11 +2975,192 @@
           <w:szCs w:val="22"/>
           <w:lang w:eastAsia="en-US"/>
         </w:rPr>
+        <w:t>Proposed Vocational Training Council Campus Development</w:t>
+      </w:r>
+    </w:p>
+    <w:p>
+      <w:pPr>
+        <w:spacing w:after="240"/>
+        <w:rPr>
+          <w:rFonts w:ascii="Arial" w:hAnsi="Arial" w:cs="Arial"/>
+          <w:sz w:val="22"/>
+          <w:szCs w:val="22"/>
+          <w:lang w:eastAsia="en-US"/>
+        </w:rPr>
+      </w:pPr>
+      <w:r>
+        <w:rPr>
+          <w:rFonts w:ascii="Arial" w:hAnsi="Arial" w:cs="Arial"/>
+          <w:sz w:val="22"/>
+          <w:szCs w:val="22"/>
+          <w:lang w:eastAsia="en-US"/>
+        </w:rPr>
+        <w:t xml:space="preserve">The Development is located at Wai Yip Street, Cha </w:t>
+      </w:r>
+      <w:proofErr w:type="spellStart"/>
+      <w:r>
+        <w:rPr>
+          <w:rFonts w:ascii="Arial" w:hAnsi="Arial" w:cs="Arial"/>
+          <w:sz w:val="22"/>
+          <w:szCs w:val="22"/>
+          <w:lang w:eastAsia="en-US"/>
+        </w:rPr>
+        <w:t>Kwo</w:t>
+      </w:r>
+      <w:proofErr w:type="spellEnd"/>
+      <w:r>
+        <w:rPr>
+          <w:rFonts w:ascii="Arial" w:hAnsi="Arial" w:cs="Arial"/>
+          <w:sz w:val="22"/>
+          <w:szCs w:val="22"/>
+          <w:lang w:eastAsia="en-US"/>
+        </w:rPr>
+        <w:t xml:space="preserve"> Ling with a site area of 4.2 hectare. It comprises of three blocks with building height ranging from 60mPD to 70mPD. John conducted Air Ventilation Assessment Study in this project not only for the technical support but also for project management. To fulfill the regulation of Planning Department of Hong Kong Special Administrative Region Government (HKSARG) and the requirement of client, three design schemes were formed and further investigated using CFD simulation. By providing the professional consultancy, the surrounding wind environment of the Development was optimized after adopting a series of wind enhancement features, such as effective building separation and free-podium design etc.</w:t>
+      </w:r>
+    </w:p>
+    <w:p>
+      <w:pPr>
+        <w:widowControl/>
+        <w:spacing w:line="260" w:lineRule="atLeast"/>
+        <w:jc w:val="left"/>
+        <w:rPr>
+          <w:rFonts w:ascii="Arial" w:eastAsia="PMingLiU" w:hAnsi="Arial" w:cs="Arial"/>
+          <w:b/>
+          <w:kern w:val="0"/>
+          <w:sz w:val="22"/>
+          <w:szCs w:val="22"/>
+          <w:lang w:eastAsia="en-US"/>
+        </w:rPr>
+      </w:pPr>
+      <w:r>
+        <w:rPr>
+          <w:rFonts w:ascii="Arial" w:eastAsia="PMingLiU" w:hAnsi="Arial" w:cs="Arial"/>
+          <w:b/>
+          <w:kern w:val="0"/>
+          <w:sz w:val="22"/>
+          <w:szCs w:val="22"/>
+          <w:lang w:eastAsia="en-US"/>
+        </w:rPr>
         <w:t>Hong Kong Housing Authority – Choi Wing Road Development</w:t>
       </w:r>
     </w:p>
     <w:p>
       <w:pPr>
+        <w:widowControl/>
+        <w:spacing w:after="120" w:line="260" w:lineRule="atLeast"/>
+        <w:rPr>
+          <w:rFonts w:ascii="Arial" w:eastAsia="PMingLiU" w:hAnsi="Arial" w:cs="Arial"/>
+          <w:kern w:val="0"/>
+          <w:sz w:val="22"/>
+          <w:szCs w:val="22"/>
+          <w:lang w:eastAsia="en-US"/>
+        </w:rPr>
+      </w:pPr>
+      <w:r>
+        <w:rPr>
+          <w:rFonts w:ascii="Arial" w:eastAsia="PMingLiU" w:hAnsi="Arial" w:cs="Arial"/>
+          <w:kern w:val="0"/>
+          <w:sz w:val="22"/>
+          <w:szCs w:val="22"/>
+          <w:lang w:eastAsia="en-US"/>
+        </w:rPr>
+        <w:t>The Development consists of a residential tower and a sport center podium, located at Choi Wing Road, Kwun Tong. John was involved in this project, providing Microclimate Study consultation services for Housing Authority. He used CFD techniques to evaluate the wind environment of the project site and its surrounding area. He also carried out pollutant dispersion, indoor ventilation, daylighting, glare, solar radiation</w:t>
+      </w:r>
+      <w:r>
+        <w:rPr>
+          <w:rFonts w:ascii="Arial" w:hAnsi="Arial" w:cs="Arial"/>
+          <w:kern w:val="0"/>
+          <w:sz w:val="22"/>
+          <w:szCs w:val="22"/>
+        </w:rPr>
+        <w:t xml:space="preserve">, </w:t>
+      </w:r>
+      <w:r>
+        <w:rPr>
+          <w:rFonts w:ascii="Arial" w:eastAsia="PMingLiU" w:hAnsi="Arial" w:cs="Arial"/>
+          <w:kern w:val="0"/>
+          <w:sz w:val="22"/>
+          <w:szCs w:val="22"/>
+          <w:lang w:eastAsia="en-US"/>
+        </w:rPr>
+        <w:t>sun shadowing and indoor &amp; outdoor thermal comfort analyses to optimize the microclimate of the project. In addition, he conducted a study on temperature distribution affected by heat discharge from</w:t>
+      </w:r>
+      <w:r>
+        <w:rPr>
+          <w:rFonts w:ascii="Arial" w:hAnsi="Arial" w:cs="Arial"/>
+          <w:kern w:val="0"/>
+          <w:sz w:val="22"/>
+          <w:szCs w:val="22"/>
+        </w:rPr>
+        <w:t xml:space="preserve"> cooling towers</w:t>
+      </w:r>
+      <w:r>
+        <w:rPr>
+          <w:rFonts w:ascii="Arial" w:eastAsia="PMingLiU" w:hAnsi="Arial" w:cs="Arial"/>
+          <w:kern w:val="0"/>
+          <w:sz w:val="22"/>
+          <w:szCs w:val="22"/>
+          <w:lang w:eastAsia="en-US"/>
+        </w:rPr>
+        <w:t xml:space="preserve"> to create a better living environment for the residents.</w:t>
+      </w:r>
+    </w:p>
+    <w:p>
+      <w:pPr>
+        <w:widowControl/>
+        <w:spacing w:line="276" w:lineRule="auto"/>
+        <w:jc w:val="left"/>
+        <w:rPr>
+          <w:rFonts w:ascii="Arial" w:eastAsia="PMingLiU" w:hAnsi="Arial" w:cs="Arial"/>
+          <w:b/>
+          <w:kern w:val="0"/>
+          <w:sz w:val="22"/>
+          <w:szCs w:val="22"/>
+          <w:lang w:eastAsia="en-US"/>
+        </w:rPr>
+      </w:pPr>
+      <w:r>
+        <w:rPr>
+          <w:rFonts w:ascii="Arial" w:eastAsia="PMingLiU" w:hAnsi="Arial" w:cs="Arial"/>
+          <w:b/>
+          <w:kern w:val="0"/>
+          <w:sz w:val="22"/>
+          <w:szCs w:val="22"/>
+          <w:lang w:eastAsia="en-US"/>
+        </w:rPr>
+        <w:t xml:space="preserve">Hua Kai Land, Ningbo, China - </w:t>
+      </w:r>
+      <w:proofErr w:type="spellStart"/>
+      <w:r>
+        <w:rPr>
+          <w:rFonts w:ascii="Arial" w:eastAsia="PMingLiU" w:hAnsi="Arial" w:cs="Arial"/>
+          <w:b/>
+          <w:kern w:val="0"/>
+          <w:sz w:val="22"/>
+          <w:szCs w:val="22"/>
+          <w:lang w:eastAsia="en-US"/>
+        </w:rPr>
+        <w:t>Guohua</w:t>
+      </w:r>
+      <w:proofErr w:type="spellEnd"/>
+      <w:r>
+        <w:rPr>
+          <w:rFonts w:ascii="Arial" w:eastAsia="PMingLiU" w:hAnsi="Arial" w:cs="Arial"/>
+          <w:b/>
+          <w:kern w:val="0"/>
+          <w:sz w:val="22"/>
+          <w:szCs w:val="22"/>
+          <w:lang w:eastAsia="en-US"/>
+        </w:rPr>
+        <w:t xml:space="preserve"> Financial Tower Development</w:t>
+      </w:r>
+    </w:p>
+    <w:bookmarkEnd w:id="2"/>
+    <w:bookmarkEnd w:id="3"/>
+    <w:bookmarkEnd w:id="4"/>
+    <w:bookmarkEnd w:id="5"/>
+    <w:p>
+      <w:pPr>
         <w:spacing w:after="240"/>
         <w:rPr>
           <w:rFonts w:ascii="Arial" w:hAnsi="Arial" w:cs="Arial"/>
@@ -2955,1688 +3169,1122 @@
           <w:lang w:eastAsia="en-US"/>
         </w:rPr>
       </w:pPr>
+      <w:proofErr w:type="spellStart"/>
+      <w:r>
+        <w:rPr>
+          <w:rFonts w:ascii="Arial" w:hAnsi="Arial" w:cs="Arial"/>
+          <w:sz w:val="22"/>
+          <w:szCs w:val="22"/>
+          <w:lang w:eastAsia="en-US"/>
+        </w:rPr>
+        <w:t>Guohua</w:t>
+      </w:r>
+      <w:proofErr w:type="spellEnd"/>
+      <w:r>
+        <w:rPr>
+          <w:rFonts w:ascii="Arial" w:hAnsi="Arial" w:cs="Arial"/>
+          <w:sz w:val="22"/>
+          <w:szCs w:val="22"/>
+          <w:lang w:eastAsia="en-US"/>
+        </w:rPr>
+        <w:t xml:space="preserve"> Financial Tower, a 45-story office high-rise and adjacent four-story mixed-use podium, is set to rise in Ningbo, China. Many building sustainability design measures have been integrated into this project, e.g. </w:t>
+      </w:r>
+      <w:proofErr w:type="gramStart"/>
+      <w:r>
+        <w:rPr>
+          <w:rFonts w:ascii="Arial" w:hAnsi="Arial" w:cs="Arial"/>
+          <w:sz w:val="22"/>
+          <w:szCs w:val="22"/>
+          <w:lang w:eastAsia="en-US"/>
+        </w:rPr>
+        <w:t>high</w:t>
+      </w:r>
+      <w:proofErr w:type="gramEnd"/>
+      <w:r>
+        <w:rPr>
+          <w:rFonts w:ascii="Arial" w:hAnsi="Arial" w:cs="Arial"/>
+          <w:sz w:val="22"/>
+          <w:szCs w:val="22"/>
+          <w:lang w:eastAsia="en-US"/>
+        </w:rPr>
+        <w:t xml:space="preserve"> efficient HVAC system, rainwater collection system etc. The target of the client is to achieve a China's Three Star certification. </w:t>
+      </w:r>
+      <w:bookmarkStart w:id="6" w:name="OLE_LINK13"/>
+      <w:bookmarkStart w:id="7" w:name="OLE_LINK14"/>
+      <w:r>
+        <w:rPr>
+          <w:rFonts w:ascii="Arial" w:hAnsi="Arial" w:cs="Arial"/>
+          <w:sz w:val="22"/>
+          <w:szCs w:val="22"/>
+          <w:lang w:eastAsia="en-US"/>
+        </w:rPr>
+        <w:t>John is involved in this project as green building consultant, responsible for the green building assessment.</w:t>
+      </w:r>
+      <w:bookmarkEnd w:id="6"/>
+      <w:bookmarkEnd w:id="7"/>
+    </w:p>
+    <w:p>
+      <w:pPr>
+        <w:rPr>
+          <w:rFonts w:ascii="Arial" w:hAnsi="Arial" w:cs="Arial"/>
+          <w:b/>
+          <w:bCs/>
+          <w:sz w:val="22"/>
+          <w:szCs w:val="22"/>
+          <w:lang w:eastAsia="en-US"/>
+        </w:rPr>
+      </w:pPr>
+      <w:r>
+        <w:rPr>
+          <w:rFonts w:ascii="Arial" w:hAnsi="Arial" w:cs="Arial"/>
+          <w:b/>
+          <w:bCs/>
+          <w:sz w:val="22"/>
+          <w:szCs w:val="22"/>
+          <w:lang w:eastAsia="en-US"/>
+        </w:rPr>
+        <w:t xml:space="preserve">Sun Hung Kai Properties – North Point Development </w:t>
+      </w:r>
+    </w:p>
+    <w:p>
+      <w:pPr>
+        <w:spacing w:after="240"/>
+        <w:rPr>
+          <w:rFonts w:ascii="Arial" w:hAnsi="Arial" w:cs="Arial"/>
+          <w:sz w:val="22"/>
+          <w:szCs w:val="22"/>
+          <w:lang w:eastAsia="en-US"/>
+        </w:rPr>
+      </w:pPr>
+      <w:r>
+        <w:rPr>
+          <w:rFonts w:ascii="Arial" w:hAnsi="Arial" w:cs="Arial"/>
+          <w:sz w:val="22"/>
+          <w:szCs w:val="22"/>
+          <w:lang w:eastAsia="en-US"/>
+        </w:rPr>
+        <w:t xml:space="preserve">The Development is located at North Point area, which is bounded by the elevated Island Eastern Corridor to the north and Java Road to the south, with a site area of about 2.93ha. This development consists of 9 </w:t>
+      </w:r>
+      <w:proofErr w:type="gramStart"/>
+      <w:r>
+        <w:rPr>
+          <w:rFonts w:ascii="Arial" w:hAnsi="Arial" w:cs="Arial"/>
+          <w:sz w:val="22"/>
+          <w:szCs w:val="22"/>
+          <w:lang w:eastAsia="en-US"/>
+        </w:rPr>
+        <w:t xml:space="preserve">residential </w:t>
+      </w:r>
+      <w:r>
+        <w:rPr>
+          <w:rFonts w:ascii="Arial" w:hAnsi="Arial" w:cs="Arial"/>
+          <w:sz w:val="22"/>
+          <w:szCs w:val="22"/>
+          <w:lang w:eastAsia="en-US"/>
+        </w:rPr>
+        <w:t xml:space="preserve"> </w:t>
+      </w:r>
+      <w:r>
+        <w:rPr>
+          <w:rFonts w:ascii="Arial" w:hAnsi="Arial" w:cs="Arial"/>
+          <w:sz w:val="22"/>
+          <w:szCs w:val="22"/>
+          <w:lang w:eastAsia="en-US"/>
+        </w:rPr>
+        <w:t>towers</w:t>
+      </w:r>
+      <w:proofErr w:type="gramEnd"/>
+      <w:r>
+        <w:rPr>
+          <w:rFonts w:ascii="Arial" w:hAnsi="Arial" w:cs="Arial"/>
+          <w:sz w:val="22"/>
+          <w:szCs w:val="22"/>
+          <w:lang w:eastAsia="en-US"/>
+        </w:rPr>
+        <w:t xml:space="preserve">  positioned  on  top  of  podium. John was responsible for the Indoor Ventilation Study for Flats equipped with Acoustic Windows. The objective was to achieve at least 1.5 ACH stipulated in APP 130 for each domestic flat. In order to fulfill this requirement, CFD simulations were carried out to evaluate the indoor ventilation performance and mitigation measures were suggested based on the numerical experimental result.</w:t>
+      </w:r>
+    </w:p>
+    <w:p>
+      <w:pPr>
+        <w:widowControl/>
+        <w:spacing w:after="120" w:line="260" w:lineRule="atLeast"/>
+        <w:rPr>
+          <w:rFonts w:ascii="Arial" w:eastAsia="PMingLiU" w:hAnsi="Arial" w:cs="Arial"/>
+          <w:kern w:val="0"/>
+          <w:sz w:val="22"/>
+          <w:szCs w:val="22"/>
+          <w:lang w:eastAsia="en-US"/>
+        </w:rPr>
+      </w:pPr>
+      <w:bookmarkStart w:id="8" w:name="_GoBack"/>
+      <w:bookmarkEnd w:id="8"/>
+    </w:p>
+    <w:p>
+      <w:pPr>
+        <w:widowControl/>
+        <w:jc w:val="left"/>
+        <w:rPr>
+          <w:rFonts w:ascii="Arial" w:eastAsia="PMingLiU" w:hAnsi="Arial" w:cs="Arial"/>
+          <w:kern w:val="0"/>
+          <w:sz w:val="22"/>
+          <w:szCs w:val="22"/>
+          <w:lang w:eastAsia="en-US"/>
+        </w:rPr>
+      </w:pPr>
+      <w:r>
+        <w:rPr>
+          <w:rFonts w:ascii="Arial" w:eastAsia="PMingLiU" w:hAnsi="Arial" w:cs="Arial"/>
+          <w:b/>
+          <w:kern w:val="0"/>
+          <w:sz w:val="22"/>
+          <w:szCs w:val="22"/>
+          <w:lang w:eastAsia="en-US"/>
+        </w:rPr>
+        <w:lastRenderedPageBreak/>
+        <w:t>Research Project - Housing Au</w:t>
+      </w:r>
+      <w:r>
+        <w:rPr>
+          <w:rFonts w:ascii="Arial" w:eastAsia="PMingLiU" w:hAnsi="Arial" w:cs="Arial"/>
+          <w:b/>
+          <w:kern w:val="0"/>
+          <w:sz w:val="22"/>
+          <w:szCs w:val="22"/>
+          <w:lang w:eastAsia="en-US"/>
+        </w:rPr>
+        <w:t>thority</w:t>
+      </w:r>
+    </w:p>
+    <w:p>
+      <w:pPr>
+        <w:widowControl/>
+        <w:spacing w:after="120" w:line="260" w:lineRule="atLeast"/>
+        <w:rPr>
+          <w:rFonts w:ascii="Arial" w:eastAsia="PMingLiU" w:hAnsi="Arial" w:cs="Arial"/>
+          <w:kern w:val="0"/>
+          <w:sz w:val="22"/>
+          <w:szCs w:val="22"/>
+          <w:lang w:eastAsia="en-US"/>
+        </w:rPr>
+      </w:pPr>
+      <w:r>
+        <w:rPr>
+          <w:rFonts w:ascii="Arial" w:eastAsia="PMingLiU" w:hAnsi="Arial" w:cs="Arial"/>
+          <w:kern w:val="0"/>
+          <w:sz w:val="22"/>
+          <w:szCs w:val="22"/>
+          <w:lang w:eastAsia="en-US"/>
+        </w:rPr>
+        <w:t xml:space="preserve">To attenuate the noise impact to an acceptable level in the urban environment, Housing Authority tried to introduce acoustic window </w:t>
+      </w:r>
+      <w:r>
+        <w:rPr>
+          <w:rFonts w:ascii="Arial" w:eastAsia="PMingLiU" w:hAnsi="Arial" w:cs="Arial"/>
+          <w:kern w:val="0"/>
+          <w:sz w:val="22"/>
+          <w:szCs w:val="22"/>
+          <w:lang w:eastAsia="en-US"/>
+        </w:rPr>
+        <w:t>and</w:t>
+      </w:r>
+      <w:r>
+        <w:rPr>
+          <w:rFonts w:ascii="Arial" w:eastAsia="PMingLiU" w:hAnsi="Arial" w:cs="Arial"/>
+          <w:kern w:val="0"/>
+          <w:sz w:val="22"/>
+          <w:szCs w:val="22"/>
+          <w:lang w:eastAsia="en-US"/>
+        </w:rPr>
+        <w:t xml:space="preserve"> balcony design for residential flats. However, this kind of design may induce potential insufficient indoor</w:t>
+      </w:r>
+      <w:r>
+        <w:rPr>
+          <w:rFonts w:ascii="Arial" w:eastAsia="PMingLiU" w:hAnsi="Arial" w:cs="Arial"/>
+          <w:kern w:val="0"/>
+          <w:sz w:val="22"/>
+          <w:szCs w:val="22"/>
+          <w:lang w:eastAsia="en-US"/>
+        </w:rPr>
+        <w:t xml:space="preserve"> air</w:t>
+      </w:r>
+      <w:r>
+        <w:rPr>
+          <w:rFonts w:ascii="Arial" w:eastAsia="PMingLiU" w:hAnsi="Arial" w:cs="Arial"/>
+          <w:kern w:val="0"/>
+          <w:sz w:val="22"/>
+          <w:szCs w:val="22"/>
+          <w:lang w:eastAsia="en-US"/>
+        </w:rPr>
+        <w:t xml:space="preserve"> ventilation. John was</w:t>
+      </w:r>
+      <w:r>
+        <w:rPr>
+          <w:rFonts w:ascii="Arial" w:eastAsia="PMingLiU" w:hAnsi="Arial" w:cs="Arial"/>
+          <w:kern w:val="0"/>
+          <w:sz w:val="22"/>
+          <w:szCs w:val="22"/>
+          <w:lang w:eastAsia="en-US"/>
+        </w:rPr>
+        <w:t xml:space="preserve"> involved</w:t>
+      </w:r>
+      <w:r>
+        <w:rPr>
+          <w:rFonts w:ascii="Arial" w:eastAsia="PMingLiU" w:hAnsi="Arial" w:cs="Arial"/>
+          <w:kern w:val="0"/>
+          <w:sz w:val="22"/>
+          <w:szCs w:val="22"/>
+          <w:lang w:eastAsia="en-US"/>
+        </w:rPr>
+        <w:t xml:space="preserve"> in exploring the Indoor Ventilation Study for Flats with Acoustic Window or Balcony. He </w:t>
+      </w:r>
+      <w:r>
+        <w:rPr>
+          <w:rFonts w:ascii="Arial" w:eastAsia="PMingLiU" w:hAnsi="Arial" w:cs="Arial"/>
+          <w:kern w:val="0"/>
+          <w:sz w:val="22"/>
+          <w:szCs w:val="22"/>
+          <w:lang w:eastAsia="en-US"/>
+        </w:rPr>
+        <w:t xml:space="preserve">helped to </w:t>
+      </w:r>
+      <w:r>
+        <w:rPr>
+          <w:rFonts w:ascii="Arial" w:eastAsia="PMingLiU" w:hAnsi="Arial" w:cs="Arial"/>
+          <w:kern w:val="0"/>
+          <w:sz w:val="22"/>
+          <w:szCs w:val="22"/>
+          <w:lang w:eastAsia="en-US"/>
+        </w:rPr>
+        <w:t>develop</w:t>
+      </w:r>
+      <w:r>
+        <w:rPr>
+          <w:rFonts w:ascii="Arial" w:eastAsia="PMingLiU" w:hAnsi="Arial" w:cs="Arial"/>
+          <w:kern w:val="0"/>
+          <w:sz w:val="22"/>
+          <w:szCs w:val="22"/>
+          <w:lang w:eastAsia="en-US"/>
+        </w:rPr>
+        <w:t xml:space="preserve"> </w:t>
+      </w:r>
+      <w:r>
+        <w:rPr>
+          <w:rFonts w:ascii="Arial" w:eastAsia="PMingLiU" w:hAnsi="Arial" w:cs="Arial"/>
+          <w:kern w:val="0"/>
+          <w:sz w:val="22"/>
+          <w:szCs w:val="22"/>
+          <w:lang w:eastAsia="en-US"/>
+        </w:rPr>
+        <w:t xml:space="preserve">a new methodology of evaluating the indoor ventilation performance of a flat with acoustic window or balcony using CFD simulation and </w:t>
+      </w:r>
+      <w:r>
+        <w:rPr>
+          <w:rFonts w:ascii="Arial" w:eastAsia="PMingLiU" w:hAnsi="Arial" w:cs="Arial"/>
+          <w:kern w:val="0"/>
+          <w:sz w:val="22"/>
+          <w:szCs w:val="22"/>
+          <w:lang w:eastAsia="en-US"/>
+        </w:rPr>
+        <w:t>proposed</w:t>
+      </w:r>
+      <w:r>
+        <w:rPr>
+          <w:rFonts w:ascii="Arial" w:eastAsia="PMingLiU" w:hAnsi="Arial" w:cs="Arial"/>
+          <w:kern w:val="0"/>
+          <w:sz w:val="22"/>
+          <w:szCs w:val="22"/>
+          <w:lang w:eastAsia="en-US"/>
+        </w:rPr>
+        <w:t xml:space="preserve"> calculation method of converting the effective opening area of an acoustic window into standard window</w:t>
+      </w:r>
+      <w:r>
+        <w:rPr>
+          <w:rFonts w:ascii="Arial" w:eastAsia="PMingLiU" w:hAnsi="Arial" w:cs="Arial"/>
+          <w:kern w:val="0"/>
+          <w:sz w:val="22"/>
+          <w:szCs w:val="22"/>
+          <w:lang w:eastAsia="en-US"/>
+        </w:rPr>
+        <w:t xml:space="preserve">. The research result now </w:t>
+      </w:r>
+      <w:r>
+        <w:rPr>
+          <w:rFonts w:ascii="Arial" w:eastAsia="PMingLiU" w:hAnsi="Arial" w:cs="Arial"/>
+          <w:kern w:val="0"/>
+          <w:sz w:val="22"/>
+          <w:szCs w:val="22"/>
+          <w:lang w:eastAsia="en-US"/>
+        </w:rPr>
+        <w:t xml:space="preserve">has been </w:t>
+      </w:r>
+      <w:r>
+        <w:rPr>
+          <w:rFonts w:ascii="Arial" w:eastAsia="PMingLiU" w:hAnsi="Arial" w:cs="Arial"/>
+          <w:kern w:val="0"/>
+          <w:sz w:val="22"/>
+          <w:szCs w:val="22"/>
+          <w:lang w:eastAsia="en-US"/>
+        </w:rPr>
+        <w:t>incorporated</w:t>
+      </w:r>
+      <w:r>
+        <w:rPr>
+          <w:rFonts w:ascii="Arial" w:eastAsia="PMingLiU" w:hAnsi="Arial" w:cs="Arial"/>
+          <w:kern w:val="0"/>
+          <w:sz w:val="22"/>
+          <w:szCs w:val="22"/>
+          <w:lang w:eastAsia="en-US"/>
+        </w:rPr>
+        <w:t xml:space="preserve"> in the</w:t>
+      </w:r>
+      <w:r>
+        <w:rPr>
+          <w:rFonts w:ascii="Arial" w:eastAsia="PMingLiU" w:hAnsi="Arial" w:cs="Arial"/>
+          <w:kern w:val="0"/>
+          <w:sz w:val="22"/>
+          <w:szCs w:val="22"/>
+          <w:lang w:eastAsia="en-US"/>
+        </w:rPr>
+        <w:t xml:space="preserve"> latest</w:t>
+      </w:r>
+      <w:r>
+        <w:rPr>
+          <w:rFonts w:ascii="Arial" w:eastAsia="PMingLiU" w:hAnsi="Arial" w:cs="Arial"/>
+          <w:kern w:val="0"/>
+          <w:sz w:val="22"/>
+          <w:szCs w:val="22"/>
+          <w:lang w:eastAsia="en-US"/>
+        </w:rPr>
+        <w:t xml:space="preserve"> PNAP-APP130</w:t>
+      </w:r>
+      <w:r>
+        <w:rPr>
+          <w:rFonts w:ascii="Arial" w:eastAsia="PMingLiU" w:hAnsi="Arial" w:cs="Arial"/>
+          <w:kern w:val="0"/>
+          <w:sz w:val="22"/>
+          <w:szCs w:val="22"/>
+          <w:lang w:eastAsia="en-US"/>
+        </w:rPr>
+        <w:t xml:space="preserve"> published by Buildings Department of Hong Kong Government</w:t>
+      </w:r>
+      <w:r>
+        <w:rPr>
+          <w:rFonts w:ascii="Arial" w:eastAsia="PMingLiU" w:hAnsi="Arial" w:cs="Arial"/>
+          <w:kern w:val="0"/>
+          <w:sz w:val="22"/>
+          <w:szCs w:val="22"/>
+          <w:lang w:eastAsia="en-US"/>
+        </w:rPr>
+        <w:t xml:space="preserve">. </w:t>
+      </w:r>
+    </w:p>
+    <w:p>
+      <w:pPr>
+        <w:widowControl/>
+        <w:jc w:val="left"/>
+        <w:rPr>
+          <w:rFonts w:ascii="Arial" w:hAnsi="Arial" w:cs="Arial"/>
+          <w:sz w:val="20"/>
+          <w:szCs w:val="22"/>
+        </w:rPr>
+      </w:pPr>
+    </w:p>
+    <w:p>
+      <w:pPr>
+        <w:rPr>
+          <w:rFonts w:ascii="Arial" w:hAnsi="Arial" w:cs="Arial"/>
+          <w:b/>
+          <w:sz w:val="22"/>
+          <w:szCs w:val="22"/>
+        </w:rPr>
+      </w:pPr>
+      <w:r>
+        <w:rPr>
+          <w:rFonts w:ascii="Arial" w:hAnsi="Arial" w:cs="Arial"/>
+          <w:b/>
+          <w:sz w:val="22"/>
+          <w:szCs w:val="22"/>
+        </w:rPr>
+        <w:t>Other Project Experience Summary</w:t>
+      </w:r>
+    </w:p>
+    <w:p>
+      <w:pPr>
+        <w:widowControl/>
+        <w:jc w:val="left"/>
+        <w:rPr>
+          <w:rFonts w:ascii="Arial" w:hAnsi="Arial" w:cs="Arial"/>
+          <w:sz w:val="20"/>
+          <w:szCs w:val="22"/>
+        </w:rPr>
+      </w:pPr>
+    </w:p>
+    <w:p>
+      <w:pPr>
+        <w:widowControl/>
+        <w:jc w:val="left"/>
+        <w:rPr>
+          <w:rFonts w:ascii="Arial" w:hAnsi="Arial" w:cs="Arial"/>
+          <w:sz w:val="22"/>
+          <w:szCs w:val="22"/>
+        </w:rPr>
+      </w:pPr>
+      <w:r>
+        <w:rPr>
+          <w:rFonts w:ascii="Arial" w:hAnsi="Arial" w:cs="Arial"/>
+          <w:sz w:val="22"/>
+          <w:szCs w:val="22"/>
+        </w:rPr>
+        <w:t>Air Ventilation Assessment Study</w:t>
+      </w:r>
+    </w:p>
+    <w:p>
+      <w:pPr>
+        <w:widowControl/>
+        <w:jc w:val="left"/>
+        <w:rPr>
+          <w:rFonts w:ascii="Arial" w:hAnsi="Arial" w:cs="Arial"/>
+          <w:sz w:val="22"/>
+          <w:szCs w:val="22"/>
+        </w:rPr>
+      </w:pPr>
+      <w:r>
+        <w:rPr>
+          <w:rFonts w:ascii="Arial" w:hAnsi="Arial" w:cs="Arial"/>
+          <w:sz w:val="22"/>
+          <w:szCs w:val="22"/>
+        </w:rPr>
+        <w:t xml:space="preserve">-     Horse Shoe Lane Development, </w:t>
+      </w:r>
+      <w:proofErr w:type="spellStart"/>
+      <w:r>
+        <w:rPr>
+          <w:rFonts w:ascii="Arial" w:hAnsi="Arial" w:cs="Arial"/>
+          <w:sz w:val="22"/>
+          <w:szCs w:val="22"/>
+        </w:rPr>
+        <w:t>Ngau</w:t>
+      </w:r>
+      <w:proofErr w:type="spellEnd"/>
+      <w:r>
+        <w:rPr>
+          <w:rFonts w:ascii="Arial" w:hAnsi="Arial" w:cs="Arial"/>
+          <w:sz w:val="22"/>
+          <w:szCs w:val="22"/>
+        </w:rPr>
+        <w:t xml:space="preserve"> Tau </w:t>
+      </w:r>
+      <w:proofErr w:type="spellStart"/>
+      <w:r>
+        <w:rPr>
+          <w:rFonts w:ascii="Arial" w:hAnsi="Arial" w:cs="Arial"/>
+          <w:sz w:val="22"/>
+          <w:szCs w:val="22"/>
+        </w:rPr>
+        <w:t>Kok</w:t>
+      </w:r>
+      <w:proofErr w:type="spellEnd"/>
+    </w:p>
+    <w:p>
+      <w:pPr>
+        <w:widowControl/>
+        <w:jc w:val="left"/>
+        <w:rPr>
+          <w:rFonts w:ascii="Arial" w:hAnsi="Arial" w:cs="Arial"/>
+          <w:sz w:val="22"/>
+          <w:szCs w:val="22"/>
+        </w:rPr>
+      </w:pPr>
+      <w:r>
+        <w:rPr>
+          <w:rFonts w:ascii="Arial" w:hAnsi="Arial" w:cs="Arial"/>
+          <w:sz w:val="22"/>
+          <w:szCs w:val="22"/>
+        </w:rPr>
+        <w:t xml:space="preserve">-     Ma </w:t>
+      </w:r>
+      <w:proofErr w:type="gramStart"/>
+      <w:r>
+        <w:rPr>
+          <w:rFonts w:ascii="Arial" w:hAnsi="Arial" w:cs="Arial"/>
+          <w:sz w:val="22"/>
+          <w:szCs w:val="22"/>
+        </w:rPr>
+        <w:t>On</w:t>
+      </w:r>
+      <w:proofErr w:type="gramEnd"/>
+      <w:r>
+        <w:rPr>
+          <w:rFonts w:ascii="Arial" w:hAnsi="Arial" w:cs="Arial"/>
+          <w:sz w:val="22"/>
+          <w:szCs w:val="22"/>
+        </w:rPr>
+        <w:t xml:space="preserve"> Shan Development, Ma On Shan</w:t>
+      </w:r>
+    </w:p>
+    <w:p>
+      <w:pPr>
+        <w:widowControl/>
+        <w:jc w:val="left"/>
+        <w:rPr>
+          <w:rFonts w:ascii="Arial" w:hAnsi="Arial" w:cs="Arial"/>
+          <w:sz w:val="22"/>
+          <w:szCs w:val="22"/>
+        </w:rPr>
+      </w:pPr>
+      <w:r>
+        <w:rPr>
+          <w:rFonts w:ascii="Arial" w:hAnsi="Arial" w:cs="Arial"/>
+          <w:sz w:val="22"/>
+          <w:szCs w:val="22"/>
+        </w:rPr>
+        <w:t>-     Tung Tau Estate Phase 8 Development, Kowloon City</w:t>
+      </w:r>
+    </w:p>
+    <w:p>
+      <w:pPr>
+        <w:widowControl/>
+        <w:jc w:val="left"/>
+        <w:rPr>
+          <w:rFonts w:ascii="Arial" w:hAnsi="Arial" w:cs="Arial"/>
+          <w:sz w:val="22"/>
+          <w:szCs w:val="22"/>
+        </w:rPr>
+      </w:pPr>
+      <w:r>
+        <w:rPr>
+          <w:rFonts w:ascii="Arial" w:hAnsi="Arial" w:cs="Arial"/>
+          <w:sz w:val="22"/>
+          <w:szCs w:val="22"/>
+        </w:rPr>
+        <w:t xml:space="preserve">-     Junction of Lai Chi </w:t>
+      </w:r>
+      <w:proofErr w:type="spellStart"/>
+      <w:r>
+        <w:rPr>
+          <w:rFonts w:ascii="Arial" w:hAnsi="Arial" w:cs="Arial"/>
+          <w:sz w:val="22"/>
+          <w:szCs w:val="22"/>
+        </w:rPr>
+        <w:t>Kok</w:t>
+      </w:r>
+      <w:proofErr w:type="spellEnd"/>
+      <w:r>
+        <w:rPr>
+          <w:rFonts w:ascii="Arial" w:hAnsi="Arial" w:cs="Arial"/>
+          <w:sz w:val="22"/>
+          <w:szCs w:val="22"/>
+        </w:rPr>
+        <w:t xml:space="preserve"> Road and Cheung Shun Street Development, Cheung </w:t>
+      </w:r>
+    </w:p>
+    <w:p>
+      <w:pPr>
+        <w:widowControl/>
+        <w:jc w:val="left"/>
+        <w:rPr>
+          <w:rFonts w:ascii="Arial" w:hAnsi="Arial" w:cs="Arial"/>
+          <w:sz w:val="22"/>
+          <w:szCs w:val="22"/>
+        </w:rPr>
+      </w:pPr>
+      <w:r>
+        <w:rPr>
+          <w:rFonts w:ascii="Arial" w:hAnsi="Arial" w:cs="Arial"/>
+          <w:sz w:val="22"/>
+          <w:szCs w:val="22"/>
+        </w:rPr>
+        <w:t xml:space="preserve">     </w:t>
+      </w:r>
+      <w:r>
+        <w:rPr>
+          <w:rFonts w:ascii="Arial" w:hAnsi="Arial" w:cs="Arial"/>
+          <w:sz w:val="22"/>
+          <w:szCs w:val="22"/>
+        </w:rPr>
+        <w:t xml:space="preserve"> </w:t>
+      </w:r>
+      <w:r>
+        <w:rPr>
+          <w:rFonts w:ascii="Arial" w:hAnsi="Arial" w:cs="Arial"/>
+          <w:sz w:val="22"/>
+          <w:szCs w:val="22"/>
+        </w:rPr>
+        <w:t>Sha Wan</w:t>
+      </w:r>
+    </w:p>
+    <w:p>
+      <w:pPr>
+        <w:widowControl/>
+        <w:jc w:val="left"/>
+        <w:rPr>
+          <w:rFonts w:ascii="Arial" w:hAnsi="Arial" w:cs="Arial"/>
+          <w:sz w:val="22"/>
+          <w:szCs w:val="18"/>
+        </w:rPr>
+      </w:pPr>
+      <w:r>
+        <w:rPr>
+          <w:rFonts w:ascii="Arial" w:hAnsi="Arial" w:cs="Arial"/>
+          <w:sz w:val="22"/>
+          <w:szCs w:val="22"/>
+        </w:rPr>
+        <w:t>-</w:t>
+      </w:r>
+      <w:proofErr w:type="gramStart"/>
+      <w:r>
+        <w:rPr>
+          <w:rFonts w:ascii="Arial" w:hAnsi="Arial" w:cs="Arial"/>
+          <w:sz w:val="22"/>
+          <w:szCs w:val="22"/>
+        </w:rPr>
+        <w:tab/>
+        <w:t xml:space="preserve">  </w:t>
+      </w:r>
+      <w:proofErr w:type="spellStart"/>
+      <w:r>
+        <w:rPr>
+          <w:rFonts w:ascii="Arial" w:hAnsi="Arial" w:cs="Arial"/>
+          <w:sz w:val="22"/>
+          <w:szCs w:val="22"/>
+        </w:rPr>
+        <w:t>Tuen</w:t>
+      </w:r>
+      <w:proofErr w:type="spellEnd"/>
+      <w:proofErr w:type="gramEnd"/>
+      <w:r>
+        <w:rPr>
+          <w:rFonts w:ascii="Arial" w:hAnsi="Arial" w:cs="Arial"/>
+          <w:sz w:val="22"/>
+          <w:szCs w:val="22"/>
+        </w:rPr>
+        <w:t xml:space="preserve"> Mun Area 54 Development,</w:t>
+      </w:r>
+      <w:r>
+        <w:rPr>
+          <w:rFonts w:ascii="Arial" w:hAnsi="Arial" w:cs="Arial"/>
+          <w:sz w:val="22"/>
+          <w:szCs w:val="18"/>
+        </w:rPr>
+        <w:t xml:space="preserve"> </w:t>
+      </w:r>
+      <w:proofErr w:type="spellStart"/>
+      <w:r>
+        <w:rPr>
+          <w:rFonts w:ascii="Arial" w:hAnsi="Arial" w:cs="Arial"/>
+          <w:sz w:val="22"/>
+          <w:szCs w:val="18"/>
+        </w:rPr>
+        <w:t>Tuen</w:t>
+      </w:r>
+      <w:proofErr w:type="spellEnd"/>
+      <w:r>
+        <w:rPr>
+          <w:rFonts w:ascii="Arial" w:hAnsi="Arial" w:cs="Arial"/>
+          <w:sz w:val="22"/>
+          <w:szCs w:val="18"/>
+        </w:rPr>
+        <w:t xml:space="preserve"> Mun District</w:t>
+      </w:r>
+    </w:p>
+    <w:p>
+      <w:pPr>
+        <w:widowControl/>
+        <w:jc w:val="left"/>
+        <w:rPr>
+          <w:rFonts w:ascii="Arial" w:hAnsi="Arial" w:cs="Arial"/>
+          <w:sz w:val="22"/>
+          <w:szCs w:val="18"/>
+        </w:rPr>
+      </w:pPr>
+      <w:r>
+        <w:rPr>
+          <w:rFonts w:ascii="Arial" w:hAnsi="Arial" w:cs="Arial"/>
+          <w:sz w:val="22"/>
+          <w:szCs w:val="18"/>
+        </w:rPr>
+        <w:t>-</w:t>
+      </w:r>
+      <w:proofErr w:type="gramStart"/>
+      <w:r>
+        <w:rPr>
+          <w:rFonts w:ascii="Arial" w:hAnsi="Arial" w:cs="Arial"/>
+          <w:sz w:val="22"/>
+          <w:szCs w:val="18"/>
+        </w:rPr>
+        <w:tab/>
+        <w:t xml:space="preserve">  Whitehead</w:t>
+      </w:r>
+      <w:proofErr w:type="gramEnd"/>
+      <w:r>
+        <w:rPr>
+          <w:rFonts w:ascii="Arial" w:hAnsi="Arial" w:cs="Arial"/>
+          <w:sz w:val="22"/>
+          <w:szCs w:val="18"/>
+        </w:rPr>
+        <w:t xml:space="preserve"> Development, Ma On Shan</w:t>
+      </w:r>
+    </w:p>
+    <w:p>
+      <w:pPr>
+        <w:widowControl/>
+        <w:jc w:val="left"/>
+        <w:rPr>
+          <w:rFonts w:ascii="Arial" w:hAnsi="Arial" w:cs="Arial"/>
+          <w:sz w:val="22"/>
+          <w:szCs w:val="22"/>
+        </w:rPr>
+      </w:pPr>
+    </w:p>
+    <w:p>
+      <w:pPr>
+        <w:widowControl/>
+        <w:jc w:val="left"/>
+        <w:rPr>
+          <w:rFonts w:ascii="Arial" w:hAnsi="Arial" w:cs="Arial"/>
+          <w:sz w:val="22"/>
+          <w:szCs w:val="22"/>
+        </w:rPr>
+      </w:pPr>
+      <w:r>
+        <w:rPr>
+          <w:rFonts w:ascii="Arial" w:hAnsi="Arial" w:cs="Arial"/>
+          <w:sz w:val="22"/>
+          <w:szCs w:val="22"/>
+        </w:rPr>
+        <w:t>Microclimate Study</w:t>
+      </w:r>
+    </w:p>
+    <w:p>
+      <w:pPr>
+        <w:widowControl/>
+        <w:jc w:val="left"/>
+        <w:rPr>
+          <w:rFonts w:ascii="Arial" w:hAnsi="Arial" w:cs="Arial"/>
+          <w:sz w:val="22"/>
+          <w:szCs w:val="22"/>
+        </w:rPr>
+      </w:pPr>
+      <w:r>
+        <w:rPr>
+          <w:rFonts w:ascii="Arial" w:hAnsi="Arial" w:cs="Arial"/>
+          <w:sz w:val="22"/>
+          <w:szCs w:val="22"/>
+        </w:rPr>
+        <w:t>-     Tung Tau Estate Phase 8 Development, Kowloon City</w:t>
+      </w:r>
+    </w:p>
+    <w:p>
+      <w:pPr>
+        <w:widowControl/>
+        <w:jc w:val="left"/>
+        <w:rPr>
+          <w:rFonts w:ascii="Arial" w:hAnsi="Arial" w:cs="Arial"/>
+          <w:sz w:val="22"/>
+          <w:szCs w:val="22"/>
+        </w:rPr>
+      </w:pPr>
+      <w:r>
+        <w:rPr>
+          <w:rFonts w:ascii="Arial" w:hAnsi="Arial" w:cs="Arial"/>
+          <w:sz w:val="22"/>
+          <w:szCs w:val="22"/>
+        </w:rPr>
+        <w:t xml:space="preserve">-     </w:t>
+      </w:r>
+      <w:proofErr w:type="spellStart"/>
+      <w:r>
+        <w:rPr>
+          <w:rFonts w:ascii="Arial" w:hAnsi="Arial" w:cs="Arial"/>
+          <w:sz w:val="22"/>
+          <w:szCs w:val="22"/>
+        </w:rPr>
+        <w:t>Tuen</w:t>
+      </w:r>
+      <w:proofErr w:type="spellEnd"/>
+      <w:r>
+        <w:rPr>
+          <w:rFonts w:ascii="Arial" w:hAnsi="Arial" w:cs="Arial"/>
+          <w:sz w:val="22"/>
+          <w:szCs w:val="22"/>
+        </w:rPr>
+        <w:t xml:space="preserve"> Mun Area 54 Site 1 &amp; 1A Development, </w:t>
+      </w:r>
+      <w:proofErr w:type="spellStart"/>
+      <w:r>
+        <w:rPr>
+          <w:rFonts w:ascii="Arial" w:hAnsi="Arial" w:cs="Arial"/>
+          <w:sz w:val="22"/>
+          <w:szCs w:val="22"/>
+        </w:rPr>
+        <w:t>Tuen</w:t>
+      </w:r>
+      <w:proofErr w:type="spellEnd"/>
+      <w:r>
+        <w:rPr>
+          <w:rFonts w:ascii="Arial" w:hAnsi="Arial" w:cs="Arial"/>
+          <w:sz w:val="22"/>
+          <w:szCs w:val="22"/>
+        </w:rPr>
+        <w:t xml:space="preserve"> Mun</w:t>
+      </w:r>
+    </w:p>
+    <w:p>
+      <w:pPr>
+        <w:widowControl/>
+        <w:jc w:val="left"/>
+        <w:rPr>
+          <w:rFonts w:ascii="Arial" w:hAnsi="Arial" w:cs="Arial"/>
+          <w:sz w:val="22"/>
+          <w:szCs w:val="22"/>
+        </w:rPr>
+      </w:pPr>
+      <w:r>
+        <w:rPr>
+          <w:rFonts w:ascii="Arial" w:hAnsi="Arial" w:cs="Arial"/>
+          <w:sz w:val="22"/>
+          <w:szCs w:val="22"/>
+        </w:rPr>
+        <w:t>-     Cheung Sha Wan Site 6 Development, Cheung Sha Wan</w:t>
+      </w:r>
+    </w:p>
+    <w:p>
+      <w:pPr>
+        <w:widowControl/>
+        <w:jc w:val="left"/>
+        <w:rPr>
+          <w:rFonts w:ascii="Arial" w:hAnsi="Arial" w:cs="Arial"/>
+          <w:sz w:val="22"/>
+          <w:szCs w:val="22"/>
+        </w:rPr>
+      </w:pPr>
+      <w:r>
+        <w:rPr>
+          <w:rFonts w:ascii="Arial" w:hAnsi="Arial" w:cs="Arial"/>
+          <w:sz w:val="22"/>
+          <w:szCs w:val="22"/>
+        </w:rPr>
+        <w:t>-     Texaco Road Development, Tsuen Wan</w:t>
+      </w:r>
+    </w:p>
+    <w:p>
+      <w:pPr>
+        <w:widowControl/>
+        <w:jc w:val="left"/>
+        <w:rPr>
+          <w:rFonts w:ascii="Arial" w:hAnsi="Arial" w:cs="Arial"/>
+          <w:sz w:val="22"/>
+          <w:szCs w:val="22"/>
+        </w:rPr>
+      </w:pPr>
+      <w:r>
+        <w:rPr>
+          <w:rFonts w:ascii="Arial" w:hAnsi="Arial" w:cs="Arial"/>
+          <w:sz w:val="22"/>
+          <w:szCs w:val="22"/>
+        </w:rPr>
+        <w:t>-     Choi Hing Road Development, Ping Shan</w:t>
+      </w:r>
+    </w:p>
+    <w:p>
+      <w:pPr>
+        <w:widowControl/>
+        <w:jc w:val="left"/>
+        <w:rPr>
+          <w:rFonts w:ascii="Arial" w:hAnsi="Arial" w:cs="Arial"/>
+          <w:sz w:val="22"/>
+          <w:szCs w:val="22"/>
+        </w:rPr>
+      </w:pPr>
+      <w:r>
+        <w:rPr>
+          <w:rFonts w:ascii="Arial" w:hAnsi="Arial" w:cs="Arial"/>
+          <w:sz w:val="22"/>
+          <w:szCs w:val="22"/>
+        </w:rPr>
+        <w:t>-     Sheung Lok Street Development, Quarry Hill</w:t>
+      </w:r>
+    </w:p>
+    <w:p>
+      <w:pPr>
+        <w:widowControl/>
+        <w:jc w:val="left"/>
+        <w:rPr>
+          <w:rFonts w:ascii="Arial" w:hAnsi="Arial" w:cs="Arial"/>
+          <w:sz w:val="22"/>
+          <w:szCs w:val="22"/>
+        </w:rPr>
+      </w:pPr>
+    </w:p>
+    <w:p>
+      <w:pPr>
+        <w:widowControl/>
+        <w:jc w:val="left"/>
+        <w:rPr>
+          <w:rFonts w:ascii="Arial" w:hAnsi="Arial" w:cs="Arial"/>
+          <w:sz w:val="22"/>
+          <w:szCs w:val="22"/>
+        </w:rPr>
+      </w:pPr>
+      <w:r>
+        <w:rPr>
+          <w:rFonts w:ascii="Arial" w:hAnsi="Arial" w:cs="Arial"/>
+          <w:sz w:val="22"/>
+          <w:szCs w:val="22"/>
+        </w:rPr>
+        <w:t>Indoor Ventilation Study for Flats equipped with Acoustic Windows</w:t>
+      </w:r>
+    </w:p>
+    <w:p>
+      <w:pPr>
+        <w:widowControl/>
+        <w:jc w:val="left"/>
+        <w:rPr>
+          <w:rFonts w:ascii="Arial" w:hAnsi="Arial" w:cs="Arial"/>
+          <w:sz w:val="22"/>
+          <w:szCs w:val="22"/>
+        </w:rPr>
+      </w:pPr>
+      <w:r>
+        <w:rPr>
+          <w:rFonts w:ascii="Arial" w:hAnsi="Arial" w:cs="Arial"/>
+          <w:sz w:val="22"/>
+          <w:szCs w:val="22"/>
+        </w:rPr>
+        <w:t>-     Choi Hing Road Development, Ping Shan</w:t>
+      </w:r>
+    </w:p>
+    <w:p>
+      <w:pPr>
+        <w:widowControl/>
+        <w:jc w:val="left"/>
+        <w:rPr>
+          <w:rFonts w:ascii="Arial" w:hAnsi="Arial" w:cs="Arial"/>
+          <w:sz w:val="22"/>
+          <w:szCs w:val="22"/>
+        </w:rPr>
+      </w:pPr>
+      <w:r>
+        <w:rPr>
+          <w:rFonts w:ascii="Arial" w:hAnsi="Arial" w:cs="Arial"/>
+          <w:sz w:val="22"/>
+          <w:szCs w:val="22"/>
+        </w:rPr>
+        <w:t xml:space="preserve">-     Fat </w:t>
+      </w:r>
+      <w:proofErr w:type="spellStart"/>
+      <w:r>
+        <w:rPr>
+          <w:rFonts w:ascii="Arial" w:hAnsi="Arial" w:cs="Arial"/>
+          <w:sz w:val="22"/>
+          <w:szCs w:val="22"/>
+        </w:rPr>
+        <w:t>Tseung</w:t>
+      </w:r>
+      <w:proofErr w:type="spellEnd"/>
+      <w:r>
+        <w:rPr>
+          <w:rFonts w:ascii="Arial" w:hAnsi="Arial" w:cs="Arial"/>
+          <w:sz w:val="22"/>
+          <w:szCs w:val="22"/>
+        </w:rPr>
+        <w:t xml:space="preserve"> Street West Development, Cheung Sha Wan</w:t>
+      </w:r>
+    </w:p>
+    <w:p>
+      <w:pPr>
+        <w:widowControl/>
+        <w:jc w:val="left"/>
+        <w:rPr>
+          <w:rFonts w:ascii="Arial" w:hAnsi="Arial" w:cs="Arial"/>
+          <w:sz w:val="22"/>
+          <w:szCs w:val="22"/>
+        </w:rPr>
+      </w:pPr>
+      <w:r>
+        <w:rPr>
+          <w:rFonts w:ascii="Arial" w:hAnsi="Arial" w:cs="Arial"/>
+          <w:sz w:val="22"/>
+          <w:szCs w:val="22"/>
+        </w:rPr>
+        <w:t>-     Shek Mun Development, Sha Tin</w:t>
+      </w:r>
+    </w:p>
+    <w:p>
+      <w:pPr>
+        <w:widowControl/>
+        <w:jc w:val="left"/>
+        <w:rPr>
+          <w:rFonts w:ascii="Arial" w:hAnsi="Arial" w:cs="Arial"/>
+          <w:sz w:val="22"/>
+          <w:szCs w:val="22"/>
+        </w:rPr>
+      </w:pPr>
+      <w:r>
+        <w:rPr>
+          <w:rFonts w:ascii="Arial" w:hAnsi="Arial" w:cs="Arial"/>
+          <w:sz w:val="22"/>
+          <w:szCs w:val="22"/>
+        </w:rPr>
+        <w:t xml:space="preserve">-     East </w:t>
+      </w:r>
+      <w:proofErr w:type="spellStart"/>
+      <w:r>
+        <w:rPr>
+          <w:rFonts w:ascii="Arial" w:hAnsi="Arial" w:cs="Arial"/>
+          <w:sz w:val="22"/>
+          <w:szCs w:val="22"/>
+        </w:rPr>
+        <w:t>Harbour</w:t>
+      </w:r>
+      <w:proofErr w:type="spellEnd"/>
+      <w:r>
+        <w:rPr>
+          <w:rFonts w:ascii="Arial" w:hAnsi="Arial" w:cs="Arial"/>
+          <w:sz w:val="22"/>
+          <w:szCs w:val="22"/>
+        </w:rPr>
+        <w:t xml:space="preserve"> Crossing Site Phase 7 Development, </w:t>
+      </w:r>
+      <w:proofErr w:type="spellStart"/>
+      <w:r>
+        <w:rPr>
+          <w:rFonts w:ascii="Arial" w:hAnsi="Arial" w:cs="Arial"/>
+          <w:sz w:val="22"/>
+          <w:szCs w:val="22"/>
+        </w:rPr>
+        <w:t>Yau</w:t>
+      </w:r>
+      <w:proofErr w:type="spellEnd"/>
+      <w:r>
+        <w:rPr>
+          <w:rFonts w:ascii="Arial" w:hAnsi="Arial" w:cs="Arial"/>
+          <w:sz w:val="22"/>
+          <w:szCs w:val="22"/>
+        </w:rPr>
+        <w:t xml:space="preserve"> Tong</w:t>
+      </w:r>
+    </w:p>
+    <w:p>
+      <w:pPr>
+        <w:widowControl/>
+        <w:jc w:val="left"/>
+        <w:rPr>
+          <w:rFonts w:ascii="Arial" w:hAnsi="Arial" w:cs="Arial"/>
+          <w:sz w:val="22"/>
+          <w:szCs w:val="22"/>
+        </w:rPr>
+      </w:pPr>
       <w:r>
         <w:rPr>
           <w:rFonts w:ascii="Arial" w:hAnsi="Arial" w:cs="Arial"/>
           <w:noProof/>
-          <w:sz w:val="22"/>
           <w:szCs w:val="22"/>
         </w:rPr>
         <mc:AlternateContent>
           <mc:Choice Requires="wpg">
             <w:drawing>
-              <wp:anchor distT="0" distB="0" distL="114300" distR="114300" simplePos="0" relativeHeight="251686912" behindDoc="0" locked="0" layoutInCell="1" allowOverlap="1" wp14:anchorId="1E062612" wp14:editId="2C682A88">
-                <wp:simplePos x="0" y="0"/>
-                <wp:positionH relativeFrom="margin">
-                  <wp:posOffset>-312420</wp:posOffset>
-                </wp:positionH>
-                <wp:positionV relativeFrom="paragraph">
-                  <wp:posOffset>739140</wp:posOffset>
-                </wp:positionV>
-                <wp:extent cx="5257800" cy="360045"/>
-                <wp:effectExtent l="0" t="0" r="0" b="0"/>
-                <wp:wrapNone/>
-                <wp:docPr id="26" name="Group 33"/>
-                <wp:cNvGraphicFramePr>
-                  <a:graphicFrameLocks xmlns:a="http://schemas.openxmlformats.org/drawingml/2006/main"/>
-                </wp:cNvGraphicFramePr>
-                <a:graphic xmlns:a="http://schemas.openxmlformats.org/drawingml/2006/main">
-                  <a:graphicData uri="http://schemas.microsoft.com/office/word/2010/wordprocessingGroup">
-                    <wpg:wgp>
-                      <wpg:cNvGrpSpPr>
-                        <a:grpSpLocks/>
-                      </wpg:cNvGrpSpPr>
-                      <wpg:grpSpPr bwMode="auto">
-                        <a:xfrm>
-                          <a:off x="0" y="0"/>
-                          <a:ext cx="5257800" cy="360045"/>
-                          <a:chOff x="0" y="0"/>
-                          <a:chExt cx="8280" cy="567"/>
-                        </a:xfrm>
-                      </wpg:grpSpPr>
-                      <wps:wsp>
-                        <wps:cNvPr id="27" name="Picture 34"/>
-                        <wps:cNvSpPr>
-                          <a:spLocks noChangeArrowheads="1" noTextEdit="1"/>
-                        </wps:cNvSpPr>
-                        <wps:spPr bwMode="auto">
-                          <a:xfrm>
-                            <a:off x="0" y="0"/>
-                            <a:ext cx="8280" cy="567"/>
-                          </a:xfrm>
-                          <a:prstGeom prst="rect">
-                            <a:avLst/>
-                          </a:prstGeom>
-                          <a:noFill/>
-                          <a:extLst>
-                            <a:ext uri="{909E8E84-426E-40DD-AFC4-6F175D3DCCD1}">
-                              <a14:hiddenFill xmlns:a14="http://schemas.microsoft.com/office/drawing/2010/main">
-                                <a:solidFill>
-                                  <a:srgbClr val="FFFFFF"/>
-                                </a:solidFill>
-                              </a14:hiddenFill>
-                            </a:ext>
-                          </a:extLst>
-                        </wps:spPr>
-                        <wps:bodyPr rot="0" vert="horz" wrap="square" lIns="91440" tIns="45720" rIns="91440" bIns="45720" anchor="t" anchorCtr="0" upright="1">
-                          <a:noAutofit/>
-                        </wps:bodyPr>
-                      </wps:wsp>
-                      <wps:wsp>
-                        <wps:cNvPr id="28" name="Line 35"/>
-                        <wps:cNvCnPr>
-                          <a:cxnSpLocks noChangeShapeType="1"/>
-                        </wps:cNvCnPr>
-                        <wps:spPr bwMode="auto">
-                          <a:xfrm>
-                            <a:off x="1620" y="18"/>
-                            <a:ext cx="6480" cy="1"/>
-                          </a:xfrm>
-                          <a:prstGeom prst="line">
-                            <a:avLst/>
-                          </a:prstGeom>
-                          <a:noFill/>
-                          <a:ln w="9525">
-                            <a:solidFill>
-                              <a:srgbClr val="000000"/>
-                            </a:solidFill>
-                            <a:round/>
-                            <a:headEnd/>
-                            <a:tailEnd/>
-                          </a:ln>
-                          <a:extLst>
-                            <a:ext uri="{909E8E84-426E-40DD-AFC4-6F175D3DCCD1}">
-                              <a14:hiddenFill xmlns:a14="http://schemas.microsoft.com/office/drawing/2010/main">
-                                <a:noFill/>
-                              </a14:hiddenFill>
-                            </a:ext>
-                          </a:extLst>
-                        </wps:spPr>
-                        <wps:bodyPr/>
-                      </wps:wsp>
-                      <wps:wsp>
-                        <wps:cNvPr id="29" name="Line 36"/>
-                        <wps:cNvCnPr>
-                          <a:cxnSpLocks noChangeShapeType="1"/>
-                        </wps:cNvCnPr>
-                        <wps:spPr bwMode="auto">
-                          <a:xfrm>
-                            <a:off x="1800" y="99"/>
-                            <a:ext cx="6120" cy="1"/>
-                          </a:xfrm>
-                          <a:prstGeom prst="line">
-                            <a:avLst/>
-                          </a:prstGeom>
-                          <a:noFill/>
-                          <a:ln w="9525">
-                            <a:solidFill>
-                              <a:srgbClr val="000000"/>
-                            </a:solidFill>
-                            <a:round/>
-                            <a:headEnd/>
-                            <a:tailEnd/>
-                          </a:ln>
-                          <a:extLst>
-                            <a:ext uri="{909E8E84-426E-40DD-AFC4-6F175D3DCCD1}">
-                              <a14:hiddenFill xmlns:a14="http://schemas.microsoft.com/office/drawing/2010/main">
-                                <a:noFill/>
-                              </a14:hiddenFill>
-                            </a:ext>
-                          </a:extLst>
-                        </wps:spPr>
-                        <wps:bodyPr/>
-                      </wps:wsp>
-                    </wpg:wgp>
-                  </a:graphicData>
-                </a:graphic>
-                <wp14:sizeRelH relativeFrom="page">
-                  <wp14:pctWidth>0</wp14:pctWidth>
-                </wp14:sizeRelH>
-                <wp14:sizeRelV relativeFrom="page">
-                  <wp14:pctHeight>0</wp14:pctHeight>
-                </wp14:sizeRelV>
-              </wp:anchor>
-            </w:drawing>
-          </mc:Choice>
-          <mc:Fallback>
-            <w:pict>
-              <v:group w14:anchorId="59F6FE70" id="Group 33" o:spid="_x0000_s1026" style="position:absolute;left:0;text-align:left;margin-left:-24.6pt;margin-top:58.2pt;width:414pt;height:28.35pt;z-index:251686912;mso-position-horizontal-relative:margin" coordsize="8280,567" o:gfxdata="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">
-                <v:rect id="Picture 34" o:spid="_x0000_s1027" style="position:absolute;width:8280;height:567;visibility:visible;mso-wrap-style:square;v-text-anchor:top" o:gfxdata="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" filled="f" stroked="f">
-                  <o:lock v:ext="edit" text="t"/>
-                </v:rect>
-                <v:line id="Line 35" o:spid="_x0000_s1028" style="position:absolute;visibility:visible;mso-wrap-style:square" from="1620,18" to="8100,19" o:connectortype="straight" o:gfxdata="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"/>
-                <v:line id="Line 36" o:spid="_x0000_s1029" style="position:absolute;visibility:visible;mso-wrap-style:square" from="1800,99" to="7920,100" o:connectortype="straight" o:gfxdata="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"/>
-                <w10:wrap anchorx="margin"/>
-              </v:group>
-            </w:pict>
-          </mc:Fallback>
-        </mc:AlternateContent>
-      </w:r>
-      <w:r>
-        <w:rPr>
-          <w:rFonts w:ascii="Arial" w:hAnsi="Arial" w:cs="Arial"/>
-          <w:sz w:val="22"/>
-          <w:szCs w:val="22"/>
-          <w:lang w:eastAsia="en-US"/>
-        </w:rPr>
-        <w:t xml:space="preserve">The Development consists of a residential tower and a sport center podium, located at Choi Wing Road, Kwun Tong. Wang Xin was involved in this project, providing Microclimate Study consultation services for Housing Authority. He used CFD </w:t>
-      </w:r>
-      <w:r>
-        <w:rPr>
-          <w:rFonts w:ascii="Arial" w:hAnsi="Arial" w:cs="Arial"/>
-          <w:sz w:val="22"/>
-          <w:szCs w:val="22"/>
-          <w:lang w:eastAsia="en-US"/>
-        </w:rPr>
-        <w:lastRenderedPageBreak/>
-        <w:t>techniques to evaluate the wind environment of the project site and its surrounding area. He also carried out pollutant dispersion, indoor ventilation, daylighting, glare, solar radiation, sun shadowing and indoor &amp; outdoor thermal comfort analyses to optimize the microclimate of the project</w:t>
-      </w:r>
-    </w:p>
-    <w:p>
-      <w:pPr>
-        <w:rPr>
-          <w:rFonts w:ascii="Arial" w:hAnsi="Arial" w:cs="Arial"/>
-          <w:b/>
-          <w:bCs/>
-          <w:sz w:val="22"/>
-          <w:szCs w:val="22"/>
-          <w:lang w:eastAsia="en-US"/>
-        </w:rPr>
-      </w:pPr>
-      <w:r>
-        <w:rPr>
-          <w:rFonts w:ascii="Arial" w:hAnsi="Arial" w:cs="Arial"/>
-          <w:b/>
-          <w:bCs/>
-          <w:sz w:val="22"/>
-          <w:szCs w:val="22"/>
-          <w:lang w:eastAsia="en-US"/>
-        </w:rPr>
-        <w:t>Proposed Vocational Training Council Campus Development</w:t>
-      </w:r>
-    </w:p>
-    <w:p>
-      <w:pPr>
-        <w:spacing w:after="240"/>
-        <w:rPr>
-          <w:rFonts w:ascii="Arial" w:hAnsi="Arial" w:cs="Arial"/>
-          <w:sz w:val="22"/>
-          <w:szCs w:val="22"/>
-          <w:lang w:eastAsia="en-US"/>
-        </w:rPr>
-      </w:pPr>
-      <w:r>
-        <w:rPr>
-          <w:rFonts w:ascii="Arial" w:hAnsi="Arial" w:cs="Arial"/>
-          <w:sz w:val="22"/>
-          <w:szCs w:val="22"/>
-          <w:lang w:eastAsia="en-US"/>
-        </w:rPr>
-        <w:t xml:space="preserve">The Development is located at Wai Yip Street, Cha </w:t>
-      </w:r>
-      <w:proofErr w:type="spellStart"/>
-      <w:r>
-        <w:rPr>
-          <w:rFonts w:ascii="Arial" w:hAnsi="Arial" w:cs="Arial"/>
-          <w:sz w:val="22"/>
-          <w:szCs w:val="22"/>
-          <w:lang w:eastAsia="en-US"/>
-        </w:rPr>
-        <w:t>Kwo</w:t>
-      </w:r>
-      <w:proofErr w:type="spellEnd"/>
-      <w:r>
-        <w:rPr>
-          <w:rFonts w:ascii="Arial" w:hAnsi="Arial" w:cs="Arial"/>
-          <w:sz w:val="22"/>
-          <w:szCs w:val="22"/>
-          <w:lang w:eastAsia="en-US"/>
-        </w:rPr>
-        <w:t xml:space="preserve"> Ling with a site area of 4.2 hectare. It comprises of three blocks with building height ranging from 60mPD to 70mPD. John conducted Air Ventilation Assessment Study in this project not only for the technical support but also for project management. To fulfill the regulation of Planning Department of Hong Kong Special Administrative Region Government (HKSARG) and the requirement of client, three design schemes were formed and further investigated using CFD simulation. By providing the professional consultancy, the surrounding wind environment of the Development was optimized after adopting a series of wind enhancement features, such as effective building separation and free-podium design etc.</w:t>
-      </w:r>
-    </w:p>
-    <w:p>
-      <w:pPr>
-        <w:widowControl/>
-        <w:spacing w:line="276" w:lineRule="auto"/>
-        <w:jc w:val="left"/>
-        <w:rPr>
-          <w:rFonts w:ascii="Arial" w:eastAsia="PMingLiU" w:hAnsi="Arial" w:cs="Arial"/>
-          <w:b/>
-          <w:kern w:val="0"/>
-          <w:sz w:val="22"/>
-          <w:szCs w:val="22"/>
-          <w:lang w:eastAsia="en-US"/>
-        </w:rPr>
-      </w:pPr>
-      <w:r>
-        <w:rPr>
-          <w:rFonts w:ascii="Arial" w:eastAsia="PMingLiU" w:hAnsi="Arial" w:cs="Arial"/>
-          <w:b/>
-          <w:kern w:val="0"/>
-          <w:sz w:val="22"/>
-          <w:szCs w:val="22"/>
-          <w:lang w:eastAsia="en-US"/>
-        </w:rPr>
-        <w:t xml:space="preserve">Hua Kai Land, Ningbo, China - </w:t>
-      </w:r>
-      <w:proofErr w:type="spellStart"/>
-      <w:r>
-        <w:rPr>
-          <w:rFonts w:ascii="Arial" w:eastAsia="PMingLiU" w:hAnsi="Arial" w:cs="Arial"/>
-          <w:b/>
-          <w:kern w:val="0"/>
-          <w:sz w:val="22"/>
-          <w:szCs w:val="22"/>
-          <w:lang w:eastAsia="en-US"/>
-        </w:rPr>
-        <w:t>Guohua</w:t>
-      </w:r>
-      <w:proofErr w:type="spellEnd"/>
-      <w:r>
-        <w:rPr>
-          <w:rFonts w:ascii="Arial" w:eastAsia="PMingLiU" w:hAnsi="Arial" w:cs="Arial"/>
-          <w:b/>
-          <w:kern w:val="0"/>
-          <w:sz w:val="22"/>
-          <w:szCs w:val="22"/>
-          <w:lang w:eastAsia="en-US"/>
-        </w:rPr>
-        <w:t xml:space="preserve"> Financial Tower Development</w:t>
-      </w:r>
-    </w:p>
-    <w:bookmarkEnd w:id="3"/>
-    <w:bookmarkEnd w:id="4"/>
-    <w:bookmarkEnd w:id="5"/>
-    <w:bookmarkEnd w:id="6"/>
-    <w:p>
-      <w:pPr>
-        <w:spacing w:after="240"/>
-        <w:rPr>
-          <w:rFonts w:ascii="Arial" w:hAnsi="Arial" w:cs="Arial"/>
-          <w:sz w:val="22"/>
-          <w:szCs w:val="22"/>
-          <w:lang w:eastAsia="en-US"/>
-        </w:rPr>
-      </w:pPr>
-      <w:proofErr w:type="spellStart"/>
-      <w:r>
-        <w:rPr>
-          <w:rFonts w:ascii="Arial" w:hAnsi="Arial" w:cs="Arial"/>
-          <w:sz w:val="22"/>
-          <w:szCs w:val="22"/>
-          <w:lang w:eastAsia="en-US"/>
-        </w:rPr>
-        <w:t>Guohua</w:t>
-      </w:r>
-      <w:proofErr w:type="spellEnd"/>
-      <w:r>
-        <w:rPr>
-          <w:rFonts w:ascii="Arial" w:hAnsi="Arial" w:cs="Arial"/>
-          <w:sz w:val="22"/>
-          <w:szCs w:val="22"/>
-          <w:lang w:eastAsia="en-US"/>
-        </w:rPr>
-        <w:t xml:space="preserve"> Financial Tower, a 45-story office high-rise and adjacent four-story mixed-use podium, is set to rise in Ningbo, China. Many building sustainability design measures have been integrated into this project, e.g. </w:t>
-      </w:r>
-      <w:proofErr w:type="gramStart"/>
-      <w:r>
-        <w:rPr>
-          <w:rFonts w:ascii="Arial" w:hAnsi="Arial" w:cs="Arial"/>
-          <w:sz w:val="22"/>
-          <w:szCs w:val="22"/>
-          <w:lang w:eastAsia="en-US"/>
-        </w:rPr>
-        <w:t>high</w:t>
-      </w:r>
-      <w:proofErr w:type="gramEnd"/>
-      <w:r>
-        <w:rPr>
-          <w:rFonts w:ascii="Arial" w:hAnsi="Arial" w:cs="Arial"/>
-          <w:sz w:val="22"/>
-          <w:szCs w:val="22"/>
-          <w:lang w:eastAsia="en-US"/>
-        </w:rPr>
-        <w:t xml:space="preserve"> efficient HVAC system, rainwater collection system etc. The target of the client is to achieve a China's Three Star certification. </w:t>
-      </w:r>
-      <w:bookmarkStart w:id="7" w:name="OLE_LINK13"/>
-      <w:bookmarkStart w:id="8" w:name="OLE_LINK14"/>
-      <w:r>
-        <w:rPr>
-          <w:rFonts w:ascii="Arial" w:hAnsi="Arial" w:cs="Arial"/>
-          <w:sz w:val="22"/>
-          <w:szCs w:val="22"/>
-          <w:lang w:eastAsia="en-US"/>
-        </w:rPr>
-        <w:t>John is involved in this project as green building consultant, responsible for the green building assessment.</w:t>
-      </w:r>
-      <w:bookmarkEnd w:id="7"/>
-      <w:bookmarkEnd w:id="8"/>
-    </w:p>
-    <w:p>
-      <w:pPr>
-        <w:widowControl/>
-        <w:spacing w:line="260" w:lineRule="atLeast"/>
-        <w:jc w:val="left"/>
-        <w:rPr>
-          <w:rFonts w:ascii="Arial" w:eastAsia="PMingLiU" w:hAnsi="Arial" w:cs="Arial"/>
-          <w:b/>
-          <w:kern w:val="0"/>
-          <w:sz w:val="22"/>
-          <w:szCs w:val="22"/>
-          <w:lang w:eastAsia="en-US"/>
-        </w:rPr>
-      </w:pPr>
-      <w:r>
-        <w:rPr>
-          <w:rFonts w:ascii="Arial" w:eastAsia="PMingLiU" w:hAnsi="Arial" w:cs="Arial"/>
-          <w:b/>
-          <w:kern w:val="0"/>
-          <w:sz w:val="22"/>
-          <w:szCs w:val="22"/>
-          <w:lang w:eastAsia="en-US"/>
-        </w:rPr>
-        <w:t>Hong Kong Housing Authority – Choi Wing Road Development</w:t>
-      </w:r>
-    </w:p>
-    <w:p>
-      <w:pPr>
-        <w:widowControl/>
-        <w:spacing w:after="120" w:line="260" w:lineRule="atLeast"/>
-        <w:rPr>
-          <w:rFonts w:ascii="Arial" w:eastAsia="PMingLiU" w:hAnsi="Arial" w:cs="Arial"/>
-          <w:kern w:val="0"/>
-          <w:sz w:val="22"/>
-          <w:szCs w:val="22"/>
-          <w:lang w:eastAsia="en-US"/>
-        </w:rPr>
-      </w:pPr>
-      <w:r>
-        <w:rPr>
-          <w:rFonts w:ascii="Arial" w:eastAsia="PMingLiU" w:hAnsi="Arial" w:cs="Arial"/>
-          <w:kern w:val="0"/>
-          <w:sz w:val="22"/>
-          <w:szCs w:val="22"/>
-          <w:lang w:eastAsia="en-US"/>
-        </w:rPr>
-        <w:t>The Development consists of a residential tower and a sport center podium, located at Choi Wing Road, Kwun Tong. John was involved in this project, providing Microclimate Study consultation services for Housing Authority. He used CFD techniques to evaluate the wind environment of the project site and its surrounding area. He also carried out pollutant dispersion, indoor ventilation, daylighting, glare, solar radiation</w:t>
-      </w:r>
-      <w:r>
-        <w:rPr>
-          <w:rFonts w:ascii="Arial" w:hAnsi="Arial" w:cs="Arial"/>
-          <w:kern w:val="0"/>
-          <w:sz w:val="22"/>
-          <w:szCs w:val="22"/>
-        </w:rPr>
-        <w:t xml:space="preserve">, </w:t>
-      </w:r>
-      <w:r>
-        <w:rPr>
-          <w:rFonts w:ascii="Arial" w:eastAsia="PMingLiU" w:hAnsi="Arial" w:cs="Arial"/>
-          <w:kern w:val="0"/>
-          <w:sz w:val="22"/>
-          <w:szCs w:val="22"/>
-          <w:lang w:eastAsia="en-US"/>
-        </w:rPr>
-        <w:t>sun shadowing and indoor &amp; outdoor thermal comfort analyses to optimize the microclimate of the project. In addition, he conducted a study on temperature distribution affected by heat discharge from</w:t>
-      </w:r>
-      <w:r>
-        <w:rPr>
-          <w:rFonts w:ascii="Arial" w:hAnsi="Arial" w:cs="Arial"/>
-          <w:kern w:val="0"/>
-          <w:sz w:val="22"/>
-          <w:szCs w:val="22"/>
-        </w:rPr>
-        <w:t xml:space="preserve"> cooling towers</w:t>
-      </w:r>
-      <w:r>
-        <w:rPr>
-          <w:rFonts w:ascii="Arial" w:eastAsia="PMingLiU" w:hAnsi="Arial" w:cs="Arial"/>
-          <w:kern w:val="0"/>
-          <w:sz w:val="22"/>
-          <w:szCs w:val="22"/>
-          <w:lang w:eastAsia="en-US"/>
-        </w:rPr>
-        <w:t xml:space="preserve"> to create a better living environment for the residents.</w:t>
-      </w:r>
-    </w:p>
-    <w:p>
-      <w:pPr>
-        <w:widowControl/>
-        <w:spacing w:line="260" w:lineRule="atLeast"/>
-        <w:jc w:val="left"/>
-        <w:rPr>
-          <w:rFonts w:ascii="Arial" w:eastAsia="PMingLiU" w:hAnsi="Arial" w:cs="Arial"/>
-          <w:b/>
-          <w:kern w:val="0"/>
-          <w:sz w:val="22"/>
-          <w:szCs w:val="22"/>
-          <w:lang w:eastAsia="en-US"/>
-        </w:rPr>
-      </w:pPr>
-      <w:r>
-        <w:rPr>
-          <w:rFonts w:ascii="Arial" w:eastAsia="PMingLiU" w:hAnsi="Arial" w:cs="Arial"/>
-          <w:b/>
-          <w:kern w:val="0"/>
-          <w:sz w:val="22"/>
-          <w:szCs w:val="22"/>
-          <w:lang w:eastAsia="en-US"/>
-        </w:rPr>
-        <w:t>Hong Kong Housing Authority – Cheung Sha Wan Site 3 &amp; 5 Developments</w:t>
-      </w:r>
-    </w:p>
-    <w:p>
-      <w:pPr>
-        <w:widowControl/>
-        <w:spacing w:after="120" w:line="260" w:lineRule="atLeast"/>
-        <w:rPr>
-          <w:rFonts w:ascii="Arial" w:eastAsia="PMingLiU" w:hAnsi="Arial" w:cs="Arial"/>
-          <w:kern w:val="0"/>
-          <w:sz w:val="22"/>
-          <w:szCs w:val="22"/>
-          <w:lang w:eastAsia="en-US"/>
-        </w:rPr>
-      </w:pPr>
-      <w:r>
-        <w:rPr>
-          <w:rFonts w:ascii="Arial" w:hAnsi="Arial" w:cs="Arial"/>
-          <w:noProof/>
-          <w:szCs w:val="22"/>
-        </w:rPr>
-        <mc:AlternateContent>
-          <mc:Choice Requires="wpg">
-            <w:drawing>
-              <wp:anchor distT="0" distB="0" distL="114300" distR="114300" simplePos="0" relativeHeight="251691008" behindDoc="0" locked="0" layoutInCell="1" allowOverlap="1" wp14:anchorId="555A9484" wp14:editId="3A5ABE4A">
-                <wp:simplePos x="0" y="0"/>
-                <wp:positionH relativeFrom="margin">
-                  <wp:posOffset>-396240</wp:posOffset>
-                </wp:positionH>
-                <wp:positionV relativeFrom="paragraph">
-                  <wp:posOffset>1751965</wp:posOffset>
-                </wp:positionV>
-                <wp:extent cx="5257800" cy="360045"/>
-                <wp:effectExtent l="0" t="0" r="0" b="0"/>
-                <wp:wrapNone/>
-                <wp:docPr id="34" name="Group 33"/>
-                <wp:cNvGraphicFramePr>
-                  <a:graphicFrameLocks xmlns:a="http://schemas.openxmlformats.org/drawingml/2006/main"/>
-                </wp:cNvGraphicFramePr>
-                <a:graphic xmlns:a="http://schemas.openxmlformats.org/drawingml/2006/main">
-                  <a:graphicData uri="http://schemas.microsoft.com/office/word/2010/wordprocessingGroup">
-                    <wpg:wgp>
-                      <wpg:cNvGrpSpPr>
-                        <a:grpSpLocks/>
-                      </wpg:cNvGrpSpPr>
-                      <wpg:grpSpPr bwMode="auto">
-                        <a:xfrm>
-                          <a:off x="0" y="0"/>
-                          <a:ext cx="5257800" cy="360045"/>
-                          <a:chOff x="0" y="0"/>
-                          <a:chExt cx="8280" cy="567"/>
-                        </a:xfrm>
-                      </wpg:grpSpPr>
-                      <wps:wsp>
-                        <wps:cNvPr id="35" name="Picture 34"/>
-                        <wps:cNvSpPr>
-                          <a:spLocks noChangeArrowheads="1" noTextEdit="1"/>
-                        </wps:cNvSpPr>
-                        <wps:spPr bwMode="auto">
-                          <a:xfrm>
-                            <a:off x="0" y="0"/>
-                            <a:ext cx="8280" cy="567"/>
-                          </a:xfrm>
-                          <a:prstGeom prst="rect">
-                            <a:avLst/>
-                          </a:prstGeom>
-                          <a:noFill/>
-                          <a:extLst>
-                            <a:ext uri="{909E8E84-426E-40DD-AFC4-6F175D3DCCD1}">
-                              <a14:hiddenFill xmlns:a14="http://schemas.microsoft.com/office/drawing/2010/main">
-                                <a:solidFill>
-                                  <a:srgbClr val="FFFFFF"/>
-                                </a:solidFill>
-                              </a14:hiddenFill>
-                            </a:ext>
-                          </a:extLst>
-                        </wps:spPr>
-                        <wps:bodyPr rot="0" vert="horz" wrap="square" lIns="91440" tIns="45720" rIns="91440" bIns="45720" anchor="t" anchorCtr="0" upright="1">
-                          <a:noAutofit/>
-                        </wps:bodyPr>
-                      </wps:wsp>
-                      <wps:wsp>
-                        <wps:cNvPr id="36" name="Line 35"/>
-                        <wps:cNvCnPr>
-                          <a:cxnSpLocks noChangeShapeType="1"/>
-                        </wps:cNvCnPr>
-                        <wps:spPr bwMode="auto">
-                          <a:xfrm>
-                            <a:off x="1620" y="18"/>
-                            <a:ext cx="6480" cy="1"/>
-                          </a:xfrm>
-                          <a:prstGeom prst="line">
-                            <a:avLst/>
-                          </a:prstGeom>
-                          <a:noFill/>
-                          <a:ln w="9525">
-                            <a:solidFill>
-                              <a:srgbClr val="000000"/>
-                            </a:solidFill>
-                            <a:round/>
-                            <a:headEnd/>
-                            <a:tailEnd/>
-                          </a:ln>
-                          <a:extLst>
-                            <a:ext uri="{909E8E84-426E-40DD-AFC4-6F175D3DCCD1}">
-                              <a14:hiddenFill xmlns:a14="http://schemas.microsoft.com/office/drawing/2010/main">
-                                <a:noFill/>
-                              </a14:hiddenFill>
-                            </a:ext>
-                          </a:extLst>
-                        </wps:spPr>
-                        <wps:bodyPr/>
-                      </wps:wsp>
-                      <wps:wsp>
-                        <wps:cNvPr id="37" name="Line 36"/>
-                        <wps:cNvCnPr>
-                          <a:cxnSpLocks noChangeShapeType="1"/>
-                        </wps:cNvCnPr>
-                        <wps:spPr bwMode="auto">
-                          <a:xfrm>
-                            <a:off x="1800" y="99"/>
-                            <a:ext cx="6120" cy="1"/>
-                          </a:xfrm>
-                          <a:prstGeom prst="line">
-                            <a:avLst/>
-                          </a:prstGeom>
-                          <a:noFill/>
-                          <a:ln w="9525">
-                            <a:solidFill>
-                              <a:srgbClr val="000000"/>
-                            </a:solidFill>
-                            <a:round/>
-                            <a:headEnd/>
-                            <a:tailEnd/>
-                          </a:ln>
-                          <a:extLst>
-                            <a:ext uri="{909E8E84-426E-40DD-AFC4-6F175D3DCCD1}">
-                              <a14:hiddenFill xmlns:a14="http://schemas.microsoft.com/office/drawing/2010/main">
-                                <a:noFill/>
-                              </a14:hiddenFill>
-                            </a:ext>
-                          </a:extLst>
-                        </wps:spPr>
-                        <wps:bodyPr/>
-                      </wps:wsp>
-                    </wpg:wgp>
-                  </a:graphicData>
-                </a:graphic>
-                <wp14:sizeRelH relativeFrom="page">
-                  <wp14:pctWidth>0</wp14:pctWidth>
-                </wp14:sizeRelH>
-                <wp14:sizeRelV relativeFrom="page">
-                  <wp14:pctHeight>0</wp14:pctHeight>
-                </wp14:sizeRelV>
-              </wp:anchor>
-            </w:drawing>
-          </mc:Choice>
-          <mc:Fallback>
-            <w:pict>
-              <v:group w14:anchorId="74AF99C1" id="Group 33" o:spid="_x0000_s1026" style="position:absolute;left:0;text-align:left;margin-left:-31.2pt;margin-top:137.95pt;width:414pt;height:28.35pt;z-index:251691008;mso-position-horizontal-relative:margin" coordsize="8280,567" o:gfxdata="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">
-                <v:rect id="Picture 34" o:spid="_x0000_s1027" style="position:absolute;width:8280;height:567;visibility:visible;mso-wrap-style:square;v-text-anchor:top" o:gfxdata="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" filled="f" stroked="f">
-                  <o:lock v:ext="edit" text="t"/>
-                </v:rect>
-                <v:line id="Line 35" o:spid="_x0000_s1028" style="position:absolute;visibility:visible;mso-wrap-style:square" from="1620,18" to="8100,19" o:connectortype="straight" o:gfxdata="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"/>
-                <v:line id="Line 36" o:spid="_x0000_s1029" style="position:absolute;visibility:visible;mso-wrap-style:square" from="1800,99" to="7920,100" o:connectortype="straight" o:gfxdata="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"/>
-                <w10:wrap anchorx="margin"/>
-              </v:group>
-            </w:pict>
-          </mc:Fallback>
-        </mc:AlternateContent>
-      </w:r>
-      <w:r>
-        <w:rPr>
-          <w:rFonts w:ascii="Arial" w:eastAsia="PMingLiU" w:hAnsi="Arial" w:cs="Arial"/>
-          <w:kern w:val="0"/>
-          <w:sz w:val="22"/>
-          <w:szCs w:val="22"/>
-          <w:lang w:eastAsia="en-US"/>
-        </w:rPr>
-        <w:t xml:space="preserve">This Development consists of 7 residential towers with building heights ranged from 103 </w:t>
-      </w:r>
-      <w:proofErr w:type="spellStart"/>
-      <w:r>
-        <w:rPr>
-          <w:rFonts w:ascii="Arial" w:eastAsia="PMingLiU" w:hAnsi="Arial" w:cs="Arial"/>
-          <w:kern w:val="0"/>
-          <w:sz w:val="22"/>
-          <w:szCs w:val="22"/>
-          <w:lang w:eastAsia="en-US"/>
-        </w:rPr>
-        <w:t>mPD</w:t>
-      </w:r>
-      <w:proofErr w:type="spellEnd"/>
-      <w:r>
-        <w:rPr>
-          <w:rFonts w:ascii="Arial" w:eastAsia="PMingLiU" w:hAnsi="Arial" w:cs="Arial"/>
-          <w:kern w:val="0"/>
-          <w:sz w:val="22"/>
-          <w:szCs w:val="22"/>
-          <w:lang w:eastAsia="en-US"/>
-        </w:rPr>
-        <w:t xml:space="preserve"> to 125 </w:t>
-      </w:r>
-      <w:proofErr w:type="spellStart"/>
-      <w:r>
-        <w:rPr>
-          <w:rFonts w:ascii="Arial" w:eastAsia="PMingLiU" w:hAnsi="Arial" w:cs="Arial"/>
-          <w:kern w:val="0"/>
-          <w:sz w:val="22"/>
-          <w:szCs w:val="22"/>
-          <w:lang w:eastAsia="en-US"/>
-        </w:rPr>
-        <w:t>mPD</w:t>
-      </w:r>
-      <w:proofErr w:type="spellEnd"/>
-      <w:r>
-        <w:rPr>
-          <w:rFonts w:ascii="Arial" w:eastAsia="PMingLiU" w:hAnsi="Arial" w:cs="Arial"/>
-          <w:kern w:val="0"/>
-          <w:sz w:val="22"/>
-          <w:szCs w:val="22"/>
-          <w:lang w:eastAsia="en-US"/>
-        </w:rPr>
-        <w:t>. John was involved in performing indoor ventilation study for the domestic flats equipped acoustic windows. As it is a new trial for Housing Authority to install acoustic windows in order to mitigating the noise implication, he participated in making the methodology used in this study. He also developed a series of computer scripts with respect to this project, speeding up the working process and meeting the client’s requirement on time. He was also responsible for the microclimate study in this project.</w:t>
-      </w:r>
-      <w:r>
-        <w:rPr>
-          <w:rFonts w:ascii="Arial" w:hAnsi="Arial" w:cs="Arial"/>
-          <w:noProof/>
-          <w:szCs w:val="22"/>
-        </w:rPr>
-        <w:t xml:space="preserve"> </w:t>
-      </w:r>
-    </w:p>
-    <w:p>
-      <w:pPr>
-        <w:widowControl/>
-        <w:jc w:val="left"/>
-        <w:rPr>
-          <w:rFonts w:ascii="Arial" w:eastAsia="PMingLiU" w:hAnsi="Arial" w:cs="Arial"/>
-          <w:kern w:val="0"/>
-          <w:sz w:val="22"/>
-          <w:szCs w:val="22"/>
-          <w:lang w:eastAsia="en-US"/>
-        </w:rPr>
-      </w:pPr>
-      <w:r>
-        <w:rPr>
-          <w:rFonts w:ascii="Arial" w:eastAsia="PMingLiU" w:hAnsi="Arial" w:cs="Arial"/>
-          <w:b/>
-          <w:kern w:val="0"/>
-          <w:sz w:val="22"/>
-          <w:szCs w:val="22"/>
-          <w:lang w:eastAsia="en-US"/>
-        </w:rPr>
-        <w:lastRenderedPageBreak/>
-        <w:t>Research Project - Housing Au</w:t>
-      </w:r>
-      <w:r>
-        <w:rPr>
-          <w:rFonts w:ascii="Arial" w:eastAsia="PMingLiU" w:hAnsi="Arial" w:cs="Arial"/>
-          <w:b/>
-          <w:kern w:val="0"/>
-          <w:sz w:val="22"/>
-          <w:szCs w:val="22"/>
-          <w:lang w:eastAsia="en-US"/>
-        </w:rPr>
-        <w:t>thority</w:t>
-      </w:r>
-    </w:p>
-    <w:p>
-      <w:pPr>
-        <w:widowControl/>
-        <w:spacing w:after="120" w:line="260" w:lineRule="atLeast"/>
-        <w:rPr>
-          <w:rFonts w:ascii="Arial" w:eastAsia="PMingLiU" w:hAnsi="Arial" w:cs="Arial"/>
-          <w:kern w:val="0"/>
-          <w:sz w:val="22"/>
-          <w:szCs w:val="22"/>
-          <w:lang w:eastAsia="en-US"/>
-        </w:rPr>
-      </w:pPr>
-      <w:r>
-        <w:rPr>
-          <w:rFonts w:ascii="Arial" w:eastAsia="PMingLiU" w:hAnsi="Arial" w:cs="Arial"/>
-          <w:kern w:val="0"/>
-          <w:sz w:val="22"/>
-          <w:szCs w:val="22"/>
-          <w:lang w:eastAsia="en-US"/>
-        </w:rPr>
-        <w:t>To attenuate the noise impact to an acceptable level in the urban environment, Housing Authority tried to introduce acoustic window or balcony design for residential flats. However, this kind of design may induce potential insufficient indoor ventilation rate. John was one of the pioneers in exploring the Indoor Ventilation Study for Flats with Acoustic Window or Balcony in Hong Kong since 2013.  He involved in developing a new modified methodology of evaluating the indoor ventilation performance of a flat with acoustic window or balcony using CFD simulation (performance based approach) and an original calculation method of converting the effective opening area of an acoustic window into standard window (prescriptive based approach), which has been both accepted in the updated PNAP-APP130. Therefore, this new developed method has become a general practice for the entire Hong Kong now.</w:t>
-      </w:r>
-    </w:p>
-    <w:p>
-      <w:pPr>
-        <w:widowControl/>
-        <w:jc w:val="left"/>
-        <w:rPr>
-          <w:rFonts w:ascii="Arial" w:hAnsi="Arial" w:cs="Arial"/>
-          <w:sz w:val="20"/>
-          <w:szCs w:val="22"/>
-        </w:rPr>
-      </w:pPr>
-    </w:p>
-    <w:p>
-      <w:pPr>
-        <w:rPr>
-          <w:rFonts w:ascii="Arial" w:hAnsi="Arial" w:cs="Arial"/>
-          <w:b/>
-          <w:sz w:val="22"/>
-          <w:szCs w:val="22"/>
-        </w:rPr>
-      </w:pPr>
-      <w:r>
-        <w:rPr>
-          <w:rFonts w:ascii="Arial" w:hAnsi="Arial" w:cs="Arial"/>
-          <w:b/>
-          <w:sz w:val="22"/>
-          <w:szCs w:val="22"/>
-        </w:rPr>
-        <w:t>Other Project Experience Summary</w:t>
-      </w:r>
-    </w:p>
-    <w:p>
-      <w:pPr>
-        <w:widowControl/>
-        <w:jc w:val="left"/>
-        <w:rPr>
-          <w:rFonts w:ascii="Arial" w:hAnsi="Arial" w:cs="Arial"/>
-          <w:sz w:val="20"/>
-          <w:szCs w:val="22"/>
-        </w:rPr>
-      </w:pPr>
-    </w:p>
-    <w:p>
-      <w:pPr>
-        <w:widowControl/>
-        <w:jc w:val="left"/>
-        <w:rPr>
-          <w:rFonts w:ascii="Arial" w:hAnsi="Arial" w:cs="Arial"/>
-          <w:sz w:val="22"/>
-          <w:szCs w:val="22"/>
-        </w:rPr>
-      </w:pPr>
-      <w:r>
-        <w:rPr>
-          <w:rFonts w:ascii="Arial" w:hAnsi="Arial" w:cs="Arial"/>
-          <w:sz w:val="22"/>
-          <w:szCs w:val="22"/>
-        </w:rPr>
-        <w:t>Air Ventilation Assessment Study</w:t>
-      </w:r>
-    </w:p>
-    <w:p>
-      <w:pPr>
-        <w:widowControl/>
-        <w:jc w:val="left"/>
-        <w:rPr>
-          <w:rFonts w:ascii="Arial" w:hAnsi="Arial" w:cs="Arial"/>
-          <w:sz w:val="22"/>
-          <w:szCs w:val="22"/>
-        </w:rPr>
-      </w:pPr>
-      <w:r>
-        <w:rPr>
-          <w:rFonts w:ascii="Arial" w:hAnsi="Arial" w:cs="Arial"/>
-          <w:sz w:val="22"/>
-          <w:szCs w:val="22"/>
-        </w:rPr>
-        <w:t xml:space="preserve">-     Horse Shoe Lane Development, </w:t>
-      </w:r>
-      <w:proofErr w:type="spellStart"/>
-      <w:r>
-        <w:rPr>
-          <w:rFonts w:ascii="Arial" w:hAnsi="Arial" w:cs="Arial"/>
-          <w:sz w:val="22"/>
-          <w:szCs w:val="22"/>
-        </w:rPr>
-        <w:t>Ngau</w:t>
-      </w:r>
-      <w:proofErr w:type="spellEnd"/>
-      <w:r>
-        <w:rPr>
-          <w:rFonts w:ascii="Arial" w:hAnsi="Arial" w:cs="Arial"/>
-          <w:sz w:val="22"/>
-          <w:szCs w:val="22"/>
-        </w:rPr>
-        <w:t xml:space="preserve"> Tau </w:t>
-      </w:r>
-      <w:proofErr w:type="spellStart"/>
-      <w:r>
-        <w:rPr>
-          <w:rFonts w:ascii="Arial" w:hAnsi="Arial" w:cs="Arial"/>
-          <w:sz w:val="22"/>
-          <w:szCs w:val="22"/>
-        </w:rPr>
-        <w:t>Kok</w:t>
-      </w:r>
-      <w:proofErr w:type="spellEnd"/>
-    </w:p>
-    <w:p>
-      <w:pPr>
-        <w:widowControl/>
-        <w:jc w:val="left"/>
-        <w:rPr>
-          <w:rFonts w:ascii="Arial" w:hAnsi="Arial" w:cs="Arial"/>
-          <w:sz w:val="22"/>
-          <w:szCs w:val="22"/>
-        </w:rPr>
-      </w:pPr>
-      <w:r>
-        <w:rPr>
-          <w:rFonts w:ascii="Arial" w:hAnsi="Arial" w:cs="Arial"/>
-          <w:sz w:val="22"/>
-          <w:szCs w:val="22"/>
-        </w:rPr>
-        <w:t xml:space="preserve">-     Ma </w:t>
-      </w:r>
-      <w:proofErr w:type="gramStart"/>
-      <w:r>
-        <w:rPr>
-          <w:rFonts w:ascii="Arial" w:hAnsi="Arial" w:cs="Arial"/>
-          <w:sz w:val="22"/>
-          <w:szCs w:val="22"/>
-        </w:rPr>
-        <w:t>On</w:t>
-      </w:r>
-      <w:proofErr w:type="gramEnd"/>
-      <w:r>
-        <w:rPr>
-          <w:rFonts w:ascii="Arial" w:hAnsi="Arial" w:cs="Arial"/>
-          <w:sz w:val="22"/>
-          <w:szCs w:val="22"/>
-        </w:rPr>
-        <w:t xml:space="preserve"> Shan Development, Ma On Shan</w:t>
-      </w:r>
-    </w:p>
-    <w:p>
-      <w:pPr>
-        <w:widowControl/>
-        <w:jc w:val="left"/>
-        <w:rPr>
-          <w:rFonts w:ascii="Arial" w:hAnsi="Arial" w:cs="Arial"/>
-          <w:sz w:val="22"/>
-          <w:szCs w:val="22"/>
-        </w:rPr>
-      </w:pPr>
-      <w:r>
-        <w:rPr>
-          <w:rFonts w:ascii="Arial" w:hAnsi="Arial" w:cs="Arial"/>
-          <w:sz w:val="22"/>
-          <w:szCs w:val="22"/>
-        </w:rPr>
-        <w:t>-     Tung Tau Estate Phase 8 Development, Kowloon City</w:t>
-      </w:r>
-    </w:p>
-    <w:p>
-      <w:pPr>
-        <w:widowControl/>
-        <w:jc w:val="left"/>
-        <w:rPr>
-          <w:rFonts w:ascii="Arial" w:hAnsi="Arial" w:cs="Arial"/>
-          <w:sz w:val="22"/>
-          <w:szCs w:val="22"/>
-        </w:rPr>
-      </w:pPr>
-      <w:r>
-        <w:rPr>
-          <w:rFonts w:ascii="Arial" w:hAnsi="Arial" w:cs="Arial"/>
-          <w:sz w:val="22"/>
-          <w:szCs w:val="22"/>
-        </w:rPr>
-        <w:t xml:space="preserve">-     Junction of Lai Chi </w:t>
-      </w:r>
-      <w:proofErr w:type="spellStart"/>
-      <w:r>
-        <w:rPr>
-          <w:rFonts w:ascii="Arial" w:hAnsi="Arial" w:cs="Arial"/>
-          <w:sz w:val="22"/>
-          <w:szCs w:val="22"/>
-        </w:rPr>
-        <w:t>Kok</w:t>
-      </w:r>
-      <w:proofErr w:type="spellEnd"/>
-      <w:r>
-        <w:rPr>
-          <w:rFonts w:ascii="Arial" w:hAnsi="Arial" w:cs="Arial"/>
-          <w:sz w:val="22"/>
-          <w:szCs w:val="22"/>
-        </w:rPr>
-        <w:t xml:space="preserve"> Road and Cheung Shun Street Development, Cheung </w:t>
-      </w:r>
-    </w:p>
-    <w:p>
-      <w:pPr>
-        <w:widowControl/>
-        <w:jc w:val="left"/>
-        <w:rPr>
-          <w:rFonts w:ascii="Arial" w:hAnsi="Arial" w:cs="Arial"/>
-          <w:sz w:val="22"/>
-          <w:szCs w:val="22"/>
-        </w:rPr>
-      </w:pPr>
-      <w:r>
-        <w:rPr>
-          <w:rFonts w:ascii="Arial" w:hAnsi="Arial" w:cs="Arial"/>
-          <w:b/>
-          <w:noProof/>
-          <w:sz w:val="22"/>
-          <w:szCs w:val="22"/>
-        </w:rPr>
-        <mc:AlternateContent>
-          <mc:Choice Requires="wps">
-            <w:drawing>
-              <wp:anchor distT="0" distB="0" distL="114300" distR="114300" simplePos="0" relativeHeight="251680768" behindDoc="0" locked="0" layoutInCell="1" allowOverlap="1" wp14:anchorId="4640FFD6" wp14:editId="46A388BD">
-                <wp:simplePos x="0" y="0"/>
-                <wp:positionH relativeFrom="column">
-                  <wp:posOffset>277978</wp:posOffset>
-                </wp:positionH>
-                <wp:positionV relativeFrom="paragraph">
-                  <wp:posOffset>9728</wp:posOffset>
-                </wp:positionV>
-                <wp:extent cx="127635" cy="215900"/>
-                <wp:effectExtent l="0" t="0" r="24765" b="12700"/>
-                <wp:wrapNone/>
-                <wp:docPr id="3" name="Rectangle 34"/>
-                <wp:cNvGraphicFramePr>
-                  <a:graphicFrameLocks xmlns:a="http://schemas.openxmlformats.org/drawingml/2006/main"/>
-                </wp:cNvGraphicFramePr>
-                <a:graphic xmlns:a="http://schemas.openxmlformats.org/drawingml/2006/main">
-                  <a:graphicData uri="http://schemas.microsoft.com/office/word/2010/wordprocessingShape">
-                    <wps:wsp>
-                      <wps:cNvSpPr>
-                        <a:spLocks noChangeArrowheads="1"/>
-                      </wps:cNvSpPr>
-                      <wps:spPr bwMode="auto">
-                        <a:xfrm flipH="1">
-                          <a:off x="0" y="0"/>
-                          <a:ext cx="127635" cy="215900"/>
-                        </a:xfrm>
-                        <a:prstGeom prst="rect">
-                          <a:avLst/>
-                        </a:prstGeom>
-                        <a:solidFill>
-                          <a:srgbClr val="FFFFFF"/>
-                        </a:solidFill>
-                        <a:ln w="15875">
-                          <a:solidFill>
-                            <a:srgbClr val="FFFFFF"/>
-                          </a:solidFill>
-                          <a:miter lim="800000"/>
-                          <a:headEnd/>
-                          <a:tailEnd/>
-                        </a:ln>
-                      </wps:spPr>
-                      <wps:bodyPr rot="0" vert="horz" wrap="square" lIns="91440" tIns="45720" rIns="91440" bIns="45720" anchor="t" anchorCtr="0" upright="1">
-                        <a:noAutofit/>
-                      </wps:bodyPr>
-                    </wps:wsp>
-                  </a:graphicData>
-                </a:graphic>
-                <wp14:sizeRelH relativeFrom="page">
-                  <wp14:pctWidth>0</wp14:pctWidth>
-                </wp14:sizeRelH>
-                <wp14:sizeRelV relativeFrom="page">
-                  <wp14:pctHeight>0</wp14:pctHeight>
-                </wp14:sizeRelV>
-              </wp:anchor>
-            </w:drawing>
-          </mc:Choice>
-          <mc:Fallback>
-            <w:pict>
-              <v:rect w14:anchorId="57A8466A" id="Rectangle 34" o:spid="_x0000_s1026" style="position:absolute;margin-left:21.9pt;margin-top:.75pt;width:10.05pt;height:17pt;flip:x;z-index:251680768;visibility:visible;mso-wrap-style:square;mso-width-percent:0;mso-height-percent:0;mso-wrap-distance-left:9pt;mso-wrap-distance-top:0;mso-wrap-distance-right:9pt;mso-wrap-distance-bottom:0;mso-position-horizontal:absolute;mso-position-horizontal-relative:text;mso-position-vertical:absolute;mso-position-vertical-relative:text;mso-width-percent:0;mso-height-percent:0;mso-width-relative:page;mso-height-relative:page;v-text-anchor:top" o:gfxdata="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" strokecolor="white" strokeweight="1.25pt"/>
-            </w:pict>
-          </mc:Fallback>
-        </mc:AlternateContent>
-      </w:r>
-      <w:r>
-        <w:rPr>
-          <w:rFonts w:ascii="Arial" w:hAnsi="Arial" w:cs="Arial"/>
-          <w:sz w:val="22"/>
-          <w:szCs w:val="22"/>
-        </w:rPr>
-        <w:t xml:space="preserve">     .Sha Wan</w:t>
-      </w:r>
-    </w:p>
-    <w:p>
-      <w:pPr>
-        <w:widowControl/>
-        <w:jc w:val="left"/>
-        <w:rPr>
-          <w:rFonts w:ascii="Arial" w:hAnsi="Arial" w:cs="Arial"/>
-          <w:sz w:val="22"/>
-          <w:szCs w:val="18"/>
-        </w:rPr>
-      </w:pPr>
-      <w:r>
-        <w:rPr>
-          <w:rFonts w:ascii="Arial" w:hAnsi="Arial" w:cs="Arial"/>
-          <w:sz w:val="22"/>
-          <w:szCs w:val="22"/>
-        </w:rPr>
-        <w:t>-</w:t>
-      </w:r>
-      <w:proofErr w:type="gramStart"/>
-      <w:r>
-        <w:rPr>
-          <w:rFonts w:ascii="Arial" w:hAnsi="Arial" w:cs="Arial"/>
-          <w:sz w:val="22"/>
-          <w:szCs w:val="22"/>
-        </w:rPr>
-        <w:tab/>
-        <w:t xml:space="preserve">  </w:t>
-      </w:r>
-      <w:proofErr w:type="spellStart"/>
-      <w:r>
-        <w:rPr>
-          <w:rFonts w:ascii="Arial" w:hAnsi="Arial" w:cs="Arial"/>
-          <w:sz w:val="22"/>
-          <w:szCs w:val="22"/>
-        </w:rPr>
-        <w:t>Tuen</w:t>
-      </w:r>
-      <w:proofErr w:type="spellEnd"/>
-      <w:proofErr w:type="gramEnd"/>
-      <w:r>
-        <w:rPr>
-          <w:rFonts w:ascii="Arial" w:hAnsi="Arial" w:cs="Arial"/>
-          <w:sz w:val="22"/>
-          <w:szCs w:val="22"/>
-        </w:rPr>
-        <w:t xml:space="preserve"> Mun Area 54 Development,</w:t>
-      </w:r>
-      <w:r>
-        <w:rPr>
-          <w:rFonts w:ascii="Arial" w:hAnsi="Arial" w:cs="Arial"/>
-          <w:sz w:val="22"/>
-          <w:szCs w:val="18"/>
-        </w:rPr>
-        <w:t xml:space="preserve"> </w:t>
-      </w:r>
-      <w:proofErr w:type="spellStart"/>
-      <w:r>
-        <w:rPr>
-          <w:rFonts w:ascii="Arial" w:hAnsi="Arial" w:cs="Arial"/>
-          <w:sz w:val="22"/>
-          <w:szCs w:val="18"/>
-        </w:rPr>
-        <w:t>Tuen</w:t>
-      </w:r>
-      <w:proofErr w:type="spellEnd"/>
-      <w:r>
-        <w:rPr>
-          <w:rFonts w:ascii="Arial" w:hAnsi="Arial" w:cs="Arial"/>
-          <w:sz w:val="22"/>
-          <w:szCs w:val="18"/>
-        </w:rPr>
-        <w:t xml:space="preserve"> Mun District</w:t>
-      </w:r>
-    </w:p>
-    <w:p>
-      <w:pPr>
-        <w:widowControl/>
-        <w:jc w:val="left"/>
-        <w:rPr>
-          <w:rFonts w:ascii="Arial" w:hAnsi="Arial" w:cs="Arial"/>
-          <w:sz w:val="22"/>
-          <w:szCs w:val="18"/>
-        </w:rPr>
-      </w:pPr>
-      <w:r>
-        <w:rPr>
-          <w:rFonts w:ascii="Arial" w:hAnsi="Arial" w:cs="Arial"/>
-          <w:sz w:val="22"/>
-          <w:szCs w:val="18"/>
-        </w:rPr>
-        <w:t>-</w:t>
-      </w:r>
-      <w:proofErr w:type="gramStart"/>
-      <w:r>
-        <w:rPr>
-          <w:rFonts w:ascii="Arial" w:hAnsi="Arial" w:cs="Arial"/>
-          <w:sz w:val="22"/>
-          <w:szCs w:val="18"/>
-        </w:rPr>
-        <w:tab/>
-        <w:t xml:space="preserve">  Whitehead</w:t>
-      </w:r>
-      <w:proofErr w:type="gramEnd"/>
-      <w:r>
-        <w:rPr>
-          <w:rFonts w:ascii="Arial" w:hAnsi="Arial" w:cs="Arial"/>
-          <w:sz w:val="22"/>
-          <w:szCs w:val="18"/>
-        </w:rPr>
-        <w:t xml:space="preserve"> Development, Ma On Shan</w:t>
-      </w:r>
-    </w:p>
-    <w:p>
-      <w:pPr>
-        <w:widowControl/>
-        <w:jc w:val="left"/>
-        <w:rPr>
-          <w:rFonts w:ascii="Arial" w:hAnsi="Arial" w:cs="Arial"/>
-          <w:sz w:val="22"/>
-          <w:szCs w:val="22"/>
-        </w:rPr>
-      </w:pPr>
-    </w:p>
-    <w:p>
-      <w:pPr>
-        <w:widowControl/>
-        <w:jc w:val="left"/>
-        <w:rPr>
-          <w:rFonts w:ascii="Arial" w:hAnsi="Arial" w:cs="Arial"/>
-          <w:sz w:val="22"/>
-          <w:szCs w:val="22"/>
-        </w:rPr>
-      </w:pPr>
-      <w:r>
-        <w:rPr>
-          <w:rFonts w:ascii="Arial" w:hAnsi="Arial" w:cs="Arial"/>
-          <w:sz w:val="22"/>
-          <w:szCs w:val="22"/>
-        </w:rPr>
-        <w:t>Microclimate Study</w:t>
-      </w:r>
-    </w:p>
-    <w:p>
-      <w:pPr>
-        <w:widowControl/>
-        <w:jc w:val="left"/>
-        <w:rPr>
-          <w:rFonts w:ascii="Arial" w:hAnsi="Arial" w:cs="Arial"/>
-          <w:sz w:val="22"/>
-          <w:szCs w:val="22"/>
-        </w:rPr>
-      </w:pPr>
-      <w:r>
-        <w:rPr>
-          <w:rFonts w:ascii="Arial" w:hAnsi="Arial" w:cs="Arial"/>
-          <w:sz w:val="22"/>
-          <w:szCs w:val="22"/>
-        </w:rPr>
-        <w:t>-     Tung Tau Estate Phase 8 Development, Kowloon City</w:t>
-      </w:r>
-    </w:p>
-    <w:p>
-      <w:pPr>
-        <w:widowControl/>
-        <w:jc w:val="left"/>
-        <w:rPr>
-          <w:rFonts w:ascii="Arial" w:hAnsi="Arial" w:cs="Arial"/>
-          <w:sz w:val="22"/>
-          <w:szCs w:val="22"/>
-        </w:rPr>
-      </w:pPr>
-      <w:r>
-        <w:rPr>
-          <w:rFonts w:ascii="Arial" w:hAnsi="Arial" w:cs="Arial"/>
-          <w:sz w:val="22"/>
-          <w:szCs w:val="22"/>
-        </w:rPr>
-        <w:t xml:space="preserve">-     </w:t>
-      </w:r>
-      <w:proofErr w:type="spellStart"/>
-      <w:r>
-        <w:rPr>
-          <w:rFonts w:ascii="Arial" w:hAnsi="Arial" w:cs="Arial"/>
-          <w:sz w:val="22"/>
-          <w:szCs w:val="22"/>
-        </w:rPr>
-        <w:t>Tuen</w:t>
-      </w:r>
-      <w:proofErr w:type="spellEnd"/>
-      <w:r>
-        <w:rPr>
-          <w:rFonts w:ascii="Arial" w:hAnsi="Arial" w:cs="Arial"/>
-          <w:sz w:val="22"/>
-          <w:szCs w:val="22"/>
-        </w:rPr>
-        <w:t xml:space="preserve"> Mun Area 54 Site 1 &amp; 1A Development, </w:t>
-      </w:r>
-      <w:proofErr w:type="spellStart"/>
-      <w:r>
-        <w:rPr>
-          <w:rFonts w:ascii="Arial" w:hAnsi="Arial" w:cs="Arial"/>
-          <w:sz w:val="22"/>
-          <w:szCs w:val="22"/>
-        </w:rPr>
-        <w:t>Tuen</w:t>
-      </w:r>
-      <w:proofErr w:type="spellEnd"/>
-      <w:r>
-        <w:rPr>
-          <w:rFonts w:ascii="Arial" w:hAnsi="Arial" w:cs="Arial"/>
-          <w:sz w:val="22"/>
-          <w:szCs w:val="22"/>
-        </w:rPr>
-        <w:t xml:space="preserve"> Mun</w:t>
-      </w:r>
-    </w:p>
-    <w:p>
-      <w:pPr>
-        <w:widowControl/>
-        <w:jc w:val="left"/>
-        <w:rPr>
-          <w:rFonts w:ascii="Arial" w:hAnsi="Arial" w:cs="Arial"/>
-          <w:sz w:val="22"/>
-          <w:szCs w:val="22"/>
-        </w:rPr>
-      </w:pPr>
-      <w:r>
-        <w:rPr>
-          <w:rFonts w:ascii="Arial" w:hAnsi="Arial" w:cs="Arial"/>
-          <w:sz w:val="22"/>
-          <w:szCs w:val="22"/>
-        </w:rPr>
-        <w:t>-     Cheung Sha Wan Site 6 Development, Cheung Sha Wan</w:t>
-      </w:r>
-    </w:p>
-    <w:p>
-      <w:pPr>
-        <w:widowControl/>
-        <w:jc w:val="left"/>
-        <w:rPr>
-          <w:rFonts w:ascii="Arial" w:hAnsi="Arial" w:cs="Arial"/>
-          <w:sz w:val="22"/>
-          <w:szCs w:val="22"/>
-        </w:rPr>
-      </w:pPr>
-      <w:r>
-        <w:rPr>
-          <w:rFonts w:ascii="Arial" w:hAnsi="Arial" w:cs="Arial"/>
-          <w:sz w:val="22"/>
-          <w:szCs w:val="22"/>
-        </w:rPr>
-        <w:t>-     Texaco Road Development, Tsuen Wan</w:t>
-      </w:r>
-    </w:p>
-    <w:p>
-      <w:pPr>
-        <w:widowControl/>
-        <w:jc w:val="left"/>
-        <w:rPr>
-          <w:rFonts w:ascii="Arial" w:hAnsi="Arial" w:cs="Arial"/>
-          <w:sz w:val="22"/>
-          <w:szCs w:val="22"/>
-        </w:rPr>
-      </w:pPr>
-      <w:r>
-        <w:rPr>
-          <w:rFonts w:ascii="Arial" w:hAnsi="Arial" w:cs="Arial"/>
-          <w:sz w:val="22"/>
-          <w:szCs w:val="22"/>
-        </w:rPr>
-        <w:t>-     Choi Hing Road Development, Ping Shan</w:t>
-      </w:r>
-    </w:p>
-    <w:p>
-      <w:pPr>
-        <w:widowControl/>
-        <w:jc w:val="left"/>
-        <w:rPr>
-          <w:rFonts w:ascii="Arial" w:hAnsi="Arial" w:cs="Arial"/>
-          <w:sz w:val="22"/>
-          <w:szCs w:val="22"/>
-        </w:rPr>
-      </w:pPr>
-      <w:r>
-        <w:rPr>
-          <w:rFonts w:ascii="Arial" w:hAnsi="Arial" w:cs="Arial"/>
-          <w:sz w:val="22"/>
-          <w:szCs w:val="22"/>
-        </w:rPr>
-        <w:t>-     Sheung Lok Street Development, Quarry Hill</w:t>
-      </w:r>
-    </w:p>
-    <w:p>
-      <w:pPr>
-        <w:widowControl/>
-        <w:jc w:val="left"/>
-        <w:rPr>
-          <w:rFonts w:ascii="Arial" w:hAnsi="Arial" w:cs="Arial"/>
-          <w:sz w:val="22"/>
-          <w:szCs w:val="22"/>
-        </w:rPr>
-      </w:pPr>
-    </w:p>
-    <w:p>
-      <w:pPr>
-        <w:widowControl/>
-        <w:jc w:val="left"/>
-        <w:rPr>
-          <w:rFonts w:ascii="Arial" w:hAnsi="Arial" w:cs="Arial"/>
-          <w:sz w:val="22"/>
-          <w:szCs w:val="22"/>
-        </w:rPr>
-      </w:pPr>
-      <w:r>
-        <w:rPr>
-          <w:rFonts w:ascii="Arial" w:hAnsi="Arial" w:cs="Arial"/>
-          <w:sz w:val="22"/>
-          <w:szCs w:val="22"/>
-        </w:rPr>
-        <w:t>Indoor Ventilation Study for Flats equipped with Acoustic Windows</w:t>
-      </w:r>
-    </w:p>
-    <w:p>
-      <w:pPr>
-        <w:widowControl/>
-        <w:jc w:val="left"/>
-        <w:rPr>
-          <w:rFonts w:ascii="Arial" w:hAnsi="Arial" w:cs="Arial"/>
-          <w:sz w:val="22"/>
-          <w:szCs w:val="22"/>
-        </w:rPr>
-      </w:pPr>
-      <w:r>
-        <w:rPr>
-          <w:rFonts w:ascii="Arial" w:hAnsi="Arial" w:cs="Arial"/>
-          <w:sz w:val="22"/>
-          <w:szCs w:val="22"/>
-        </w:rPr>
-        <w:t>-     Choi Hing Road Development, Ping Shan</w:t>
-      </w:r>
-    </w:p>
-    <w:p>
-      <w:pPr>
-        <w:widowControl/>
-        <w:jc w:val="left"/>
-        <w:rPr>
-          <w:rFonts w:ascii="Arial" w:hAnsi="Arial" w:cs="Arial"/>
-          <w:sz w:val="22"/>
-          <w:szCs w:val="22"/>
-        </w:rPr>
-      </w:pPr>
-      <w:r>
-        <w:rPr>
-          <w:rFonts w:ascii="Arial" w:hAnsi="Arial" w:cs="Arial"/>
-          <w:sz w:val="22"/>
-          <w:szCs w:val="22"/>
-        </w:rPr>
-        <w:t xml:space="preserve">-     Fat </w:t>
-      </w:r>
-      <w:proofErr w:type="spellStart"/>
-      <w:r>
-        <w:rPr>
-          <w:rFonts w:ascii="Arial" w:hAnsi="Arial" w:cs="Arial"/>
-          <w:sz w:val="22"/>
-          <w:szCs w:val="22"/>
-        </w:rPr>
-        <w:t>Tseung</w:t>
-      </w:r>
-      <w:proofErr w:type="spellEnd"/>
-      <w:r>
-        <w:rPr>
-          <w:rFonts w:ascii="Arial" w:hAnsi="Arial" w:cs="Arial"/>
-          <w:sz w:val="22"/>
-          <w:szCs w:val="22"/>
-        </w:rPr>
-        <w:t xml:space="preserve"> Street West Development, Cheung Sha Wan</w:t>
-      </w:r>
-    </w:p>
-    <w:p>
-      <w:pPr>
-        <w:widowControl/>
-        <w:jc w:val="left"/>
-        <w:rPr>
-          <w:rFonts w:ascii="Arial" w:hAnsi="Arial" w:cs="Arial"/>
-          <w:sz w:val="22"/>
-          <w:szCs w:val="22"/>
-        </w:rPr>
-      </w:pPr>
-      <w:r>
-        <w:rPr>
-          <w:rFonts w:ascii="Arial" w:hAnsi="Arial" w:cs="Arial"/>
-          <w:sz w:val="22"/>
-          <w:szCs w:val="22"/>
-        </w:rPr>
-        <w:t>-     Shek Mun Development, Sha Tin</w:t>
-      </w:r>
-    </w:p>
-    <w:p>
-      <w:pPr>
-        <w:widowControl/>
-        <w:jc w:val="left"/>
-        <w:rPr>
-          <w:rFonts w:ascii="Arial" w:hAnsi="Arial" w:cs="Arial"/>
-          <w:sz w:val="22"/>
-          <w:szCs w:val="22"/>
-        </w:rPr>
-      </w:pPr>
-      <w:r>
-        <w:rPr>
-          <w:rFonts w:ascii="Arial" w:hAnsi="Arial" w:cs="Arial"/>
-          <w:sz w:val="22"/>
-          <w:szCs w:val="22"/>
-        </w:rPr>
-        <w:t xml:space="preserve">-     East </w:t>
-      </w:r>
-      <w:proofErr w:type="spellStart"/>
-      <w:r>
-        <w:rPr>
-          <w:rFonts w:ascii="Arial" w:hAnsi="Arial" w:cs="Arial"/>
-          <w:sz w:val="22"/>
-          <w:szCs w:val="22"/>
-        </w:rPr>
-        <w:t>Harbour</w:t>
-      </w:r>
-      <w:proofErr w:type="spellEnd"/>
-      <w:r>
-        <w:rPr>
-          <w:rFonts w:ascii="Arial" w:hAnsi="Arial" w:cs="Arial"/>
-          <w:sz w:val="22"/>
-          <w:szCs w:val="22"/>
-        </w:rPr>
-        <w:t xml:space="preserve"> Crossing Site Phase 7 Development, </w:t>
-      </w:r>
-      <w:proofErr w:type="spellStart"/>
-      <w:r>
-        <w:rPr>
-          <w:rFonts w:ascii="Arial" w:hAnsi="Arial" w:cs="Arial"/>
-          <w:sz w:val="22"/>
-          <w:szCs w:val="22"/>
-        </w:rPr>
-        <w:t>Yau</w:t>
-      </w:r>
-      <w:proofErr w:type="spellEnd"/>
-      <w:r>
-        <w:rPr>
-          <w:rFonts w:ascii="Arial" w:hAnsi="Arial" w:cs="Arial"/>
-          <w:sz w:val="22"/>
-          <w:szCs w:val="22"/>
-        </w:rPr>
-        <w:t xml:space="preserve"> Tong</w:t>
-      </w:r>
-    </w:p>
-    <w:p>
-      <w:pPr>
-        <w:widowControl/>
-        <w:jc w:val="left"/>
-        <w:rPr>
-          <w:rFonts w:ascii="Arial" w:hAnsi="Arial" w:cs="Arial"/>
-          <w:sz w:val="22"/>
-          <w:szCs w:val="22"/>
-        </w:rPr>
-      </w:pPr>
-      <w:r>
-        <w:rPr>
-          <w:rFonts w:ascii="Arial" w:hAnsi="Arial" w:cs="Arial"/>
-          <w:noProof/>
-          <w:szCs w:val="22"/>
-        </w:rPr>
-        <mc:AlternateContent>
-          <mc:Choice Requires="wpg">
-            <w:drawing>
-              <wp:anchor distT="0" distB="0" distL="114300" distR="114300" simplePos="0" relativeHeight="251676672" behindDoc="0" locked="0" layoutInCell="1" allowOverlap="1" wp14:anchorId="5A2AAAD6" wp14:editId="174382B2">
-                <wp:simplePos x="0" y="0"/>
-                <wp:positionH relativeFrom="margin">
-                  <wp:posOffset>-415290</wp:posOffset>
-                </wp:positionH>
-                <wp:positionV relativeFrom="paragraph">
-                  <wp:posOffset>1249680</wp:posOffset>
-                </wp:positionV>
-                <wp:extent cx="5257800" cy="360045"/>
-                <wp:effectExtent l="0" t="0" r="0" b="0"/>
-                <wp:wrapNone/>
-                <wp:docPr id="6" name="Group 33"/>
-                <wp:cNvGraphicFramePr>
-                  <a:graphicFrameLocks xmlns:a="http://schemas.openxmlformats.org/drawingml/2006/main"/>
-                </wp:cNvGraphicFramePr>
-                <a:graphic xmlns:a="http://schemas.openxmlformats.org/drawingml/2006/main">
-                  <a:graphicData uri="http://schemas.microsoft.com/office/word/2010/wordprocessingGroup">
-                    <wpg:wgp>
-                      <wpg:cNvGrpSpPr>
-                        <a:grpSpLocks/>
-                      </wpg:cNvGrpSpPr>
-                      <wpg:grpSpPr bwMode="auto">
-                        <a:xfrm>
-                          <a:off x="0" y="0"/>
-                          <a:ext cx="5257800" cy="360045"/>
-                          <a:chOff x="0" y="0"/>
-                          <a:chExt cx="8280" cy="567"/>
-                        </a:xfrm>
-                      </wpg:grpSpPr>
-                      <wps:wsp>
-                        <wps:cNvPr id="9" name="Picture 34"/>
-                        <wps:cNvSpPr>
-                          <a:spLocks noChangeArrowheads="1" noTextEdit="1"/>
-                        </wps:cNvSpPr>
-                        <wps:spPr bwMode="auto">
-                          <a:xfrm>
-                            <a:off x="0" y="0"/>
-                            <a:ext cx="8280" cy="567"/>
-                          </a:xfrm>
-                          <a:prstGeom prst="rect">
-                            <a:avLst/>
-                          </a:prstGeom>
-                          <a:noFill/>
-                          <a:extLst>
-                            <a:ext uri="{909E8E84-426E-40DD-AFC4-6F175D3DCCD1}">
-                              <a14:hiddenFill xmlns:a14="http://schemas.microsoft.com/office/drawing/2010/main">
-                                <a:solidFill>
-                                  <a:srgbClr val="FFFFFF"/>
-                                </a:solidFill>
-                              </a14:hiddenFill>
-                            </a:ext>
-                          </a:extLst>
-                        </wps:spPr>
-                        <wps:bodyPr rot="0" vert="horz" wrap="square" lIns="91440" tIns="45720" rIns="91440" bIns="45720" anchor="t" anchorCtr="0" upright="1">
-                          <a:noAutofit/>
-                        </wps:bodyPr>
-                      </wps:wsp>
-                      <wps:wsp>
-                        <wps:cNvPr id="11" name="Line 35"/>
-                        <wps:cNvCnPr>
-                          <a:cxnSpLocks noChangeShapeType="1"/>
-                        </wps:cNvCnPr>
-                        <wps:spPr bwMode="auto">
-                          <a:xfrm>
-                            <a:off x="1620" y="18"/>
-                            <a:ext cx="6480" cy="1"/>
-                          </a:xfrm>
-                          <a:prstGeom prst="line">
-                            <a:avLst/>
-                          </a:prstGeom>
-                          <a:noFill/>
-                          <a:ln w="9525">
-                            <a:solidFill>
-                              <a:srgbClr val="000000"/>
-                            </a:solidFill>
-                            <a:round/>
-                            <a:headEnd/>
-                            <a:tailEnd/>
-                          </a:ln>
-                          <a:extLst>
-                            <a:ext uri="{909E8E84-426E-40DD-AFC4-6F175D3DCCD1}">
-                              <a14:hiddenFill xmlns:a14="http://schemas.microsoft.com/office/drawing/2010/main">
-                                <a:noFill/>
-                              </a14:hiddenFill>
-                            </a:ext>
-                          </a:extLst>
-                        </wps:spPr>
-                        <wps:bodyPr/>
-                      </wps:wsp>
-                      <wps:wsp>
-                        <wps:cNvPr id="12" name="Line 36"/>
-                        <wps:cNvCnPr>
-                          <a:cxnSpLocks noChangeShapeType="1"/>
-                        </wps:cNvCnPr>
-                        <wps:spPr bwMode="auto">
-                          <a:xfrm>
-                            <a:off x="1800" y="99"/>
-                            <a:ext cx="6120" cy="1"/>
-                          </a:xfrm>
-                          <a:prstGeom prst="line">
-                            <a:avLst/>
-                          </a:prstGeom>
-                          <a:noFill/>
-                          <a:ln w="9525">
-                            <a:solidFill>
-                              <a:srgbClr val="000000"/>
-                            </a:solidFill>
-                            <a:round/>
-                            <a:headEnd/>
-                            <a:tailEnd/>
-                          </a:ln>
-                          <a:extLst>
-                            <a:ext uri="{909E8E84-426E-40DD-AFC4-6F175D3DCCD1}">
-                              <a14:hiddenFill xmlns:a14="http://schemas.microsoft.com/office/drawing/2010/main">
-                                <a:noFill/>
-                              </a14:hiddenFill>
-                            </a:ext>
-                          </a:extLst>
-                        </wps:spPr>
-                        <wps:bodyPr/>
-                      </wps:wsp>
-                    </wpg:wgp>
-                  </a:graphicData>
-                </a:graphic>
-                <wp14:sizeRelH relativeFrom="page">
-                  <wp14:pctWidth>0</wp14:pctWidth>
-                </wp14:sizeRelH>
-                <wp14:sizeRelV relativeFrom="page">
-                  <wp14:pctHeight>0</wp14:pctHeight>
-                </wp14:sizeRelV>
-              </wp:anchor>
-            </w:drawing>
-          </mc:Choice>
-          <mc:Fallback>
-            <w:pict>
-              <v:group w14:anchorId="30E4EADF" id="Group 33" o:spid="_x0000_s1026" style="position:absolute;left:0;text-align:left;margin-left:-32.7pt;margin-top:98.4pt;width:414pt;height:28.35pt;z-index:251676672;mso-position-horizontal-relative:margin" coordsize="8280,567" o:gfxdata="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">
-                <v:rect id="Picture 34" o:spid="_x0000_s1027" style="position:absolute;width:8280;height:567;visibility:visible;mso-wrap-style:square;v-text-anchor:top" o:gfxdata="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" filled="f" stroked="f">
-                  <o:lock v:ext="edit" text="t"/>
-                </v:rect>
-                <v:line id="Line 35" o:spid="_x0000_s1028" style="position:absolute;visibility:visible;mso-wrap-style:square" from="1620,18" to="8100,19" o:connectortype="straight" o:gfxdata="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"/>
-                <v:line id="Line 36" o:spid="_x0000_s1029" style="position:absolute;visibility:visible;mso-wrap-style:square" from="1800,99" to="7920,100" o:connectortype="straight" o:gfxdata="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"/>
-                <w10:wrap anchorx="margin"/>
-              </v:group>
-            </w:pict>
-          </mc:Fallback>
-        </mc:AlternateContent>
-      </w:r>
-      <w:r>
-        <w:rPr>
-          <w:rFonts w:ascii="Arial" w:hAnsi="Arial" w:cs="Arial"/>
-          <w:noProof/>
-          <w:szCs w:val="22"/>
-        </w:rPr>
-        <mc:AlternateContent>
-          <mc:Choice Requires="wpg">
-            <w:drawing>
-              <wp:anchor distT="0" distB="0" distL="114300" distR="114300" simplePos="0" relativeHeight="251684864" behindDoc="0" locked="0" layoutInCell="1" allowOverlap="1" wp14:anchorId="21715B45" wp14:editId="14C7223D">
+              <wp:anchor distT="0" distB="0" distL="114300" distR="114300" simplePos="0" relativeHeight="251684864" behindDoc="0" locked="0" layoutInCell="1" allowOverlap="1" wp14:anchorId="21715B45" wp14:editId="493D3428">
                 <wp:simplePos x="0" y="0"/>
                 <wp:positionH relativeFrom="margin">
                   <wp:posOffset>-438150</wp:posOffset>
@@ -4771,7 +4419,7 @@
           </mc:Choice>
           <mc:Fallback>
             <w:pict>
-              <v:group w14:anchorId="6AA2F025" id="Group 33" o:spid="_x0000_s1026" style="position:absolute;left:0;text-align:left;margin-left:-34.5pt;margin-top:339.85pt;width:414pt;height:28.35pt;z-index:251684864;mso-position-horizontal-relative:margin" coordsize="8280,567" o:gfxdata="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">
+              <v:group w14:anchorId="56B748FF" id="Group 33" o:spid="_x0000_s1026" style="position:absolute;left:0;text-align:left;margin-left:-34.5pt;margin-top:339.85pt;width:414pt;height:28.35pt;z-index:251684864;mso-position-horizontal-relative:margin" coordsize="8280,567" o:gfxdata="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">
                 <v:rect id="Picture 34" o:spid="_x0000_s1027" style="position:absolute;width:8280;height:567;visibility:visible;mso-wrap-style:square;v-text-anchor:top" o:gfxdata="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" filled="f" stroked="f">
                   <o:lock v:ext="edit" text="t"/>
                 </v:rect>
@@ -4849,10 +4497,163 @@
             <w:pPr>
               <w:pStyle w:val="a5"/>
               <w:jc w:val="center"/>
+            </w:pPr>
+            <w:r>
               <w:rPr>
-                <w:rFonts w:hint="eastAsia"/>
+                <w:rFonts w:ascii="Arial" w:hAnsi="Arial" w:cs="Arial"/>
+                <w:noProof/>
+                <w:szCs w:val="22"/>
               </w:rPr>
-            </w:pPr>
+              <mc:AlternateContent>
+                <mc:Choice Requires="wpg">
+                  <w:drawing>
+                    <wp:anchor distT="0" distB="0" distL="114300" distR="114300" simplePos="0" relativeHeight="251659264" behindDoc="0" locked="0" layoutInCell="1" allowOverlap="1" wp14:anchorId="33926C49" wp14:editId="329D8D77">
+                      <wp:simplePos x="0" y="0"/>
+                      <wp:positionH relativeFrom="margin">
+                        <wp:posOffset>-480060</wp:posOffset>
+                      </wp:positionH>
+                      <wp:positionV relativeFrom="paragraph">
+                        <wp:posOffset>-99060</wp:posOffset>
+                      </wp:positionV>
+                      <wp:extent cx="5257800" cy="360045"/>
+                      <wp:effectExtent l="0" t="0" r="0" b="0"/>
+                      <wp:wrapNone/>
+                      <wp:docPr id="3" name="Group 33"/>
+                      <wp:cNvGraphicFramePr>
+                        <a:graphicFrameLocks xmlns:a="http://schemas.openxmlformats.org/drawingml/2006/main"/>
+                      </wp:cNvGraphicFramePr>
+                      <a:graphic xmlns:a="http://schemas.openxmlformats.org/drawingml/2006/main">
+                        <a:graphicData uri="http://schemas.microsoft.com/office/word/2010/wordprocessingGroup">
+                          <wpg:wgp>
+                            <wpg:cNvGrpSpPr>
+                              <a:grpSpLocks/>
+                            </wpg:cNvGrpSpPr>
+                            <wpg:grpSpPr bwMode="auto">
+                              <a:xfrm>
+                                <a:off x="0" y="0"/>
+                                <a:ext cx="5257800" cy="360045"/>
+                                <a:chOff x="0" y="0"/>
+                                <a:chExt cx="8280" cy="567"/>
+                              </a:xfrm>
+                            </wpg:grpSpPr>
+                            <wps:wsp>
+                              <wps:cNvPr id="30" name="Picture 34"/>
+                              <wps:cNvSpPr>
+                                <a:spLocks noChangeArrowheads="1" noTextEdit="1"/>
+                              </wps:cNvSpPr>
+                              <wps:spPr bwMode="auto">
+                                <a:xfrm>
+                                  <a:off x="0" y="0"/>
+                                  <a:ext cx="8280" cy="567"/>
+                                </a:xfrm>
+                                <a:prstGeom prst="rect">
+                                  <a:avLst/>
+                                </a:prstGeom>
+                                <a:noFill/>
+                                <a:extLst>
+                                  <a:ext uri="{909E8E84-426E-40DD-AFC4-6F175D3DCCD1}">
+                                    <a14:hiddenFill xmlns:a14="http://schemas.microsoft.com/office/drawing/2010/main">
+                                      <a:solidFill>
+                                        <a:srgbClr val="FFFFFF"/>
+                                      </a:solidFill>
+                                    </a14:hiddenFill>
+                                  </a:ext>
+                                </a:extLst>
+                              </wps:spPr>
+                              <wps:bodyPr rot="0" vert="horz" wrap="square" lIns="91440" tIns="45720" rIns="91440" bIns="45720" anchor="t" anchorCtr="0" upright="1">
+                                <a:noAutofit/>
+                              </wps:bodyPr>
+                            </wps:wsp>
+                            <wps:wsp>
+                              <wps:cNvPr id="31" name="Line 35"/>
+                              <wps:cNvCnPr>
+                                <a:cxnSpLocks noChangeShapeType="1"/>
+                              </wps:cNvCnPr>
+                              <wps:spPr bwMode="auto">
+                                <a:xfrm>
+                                  <a:off x="1620" y="18"/>
+                                  <a:ext cx="6480" cy="1"/>
+                                </a:xfrm>
+                                <a:prstGeom prst="line">
+                                  <a:avLst/>
+                                </a:prstGeom>
+                                <a:noFill/>
+                                <a:ln w="9525">
+                                  <a:solidFill>
+                                    <a:srgbClr val="000000"/>
+                                  </a:solidFill>
+                                  <a:round/>
+                                  <a:headEnd/>
+                                  <a:tailEnd/>
+                                </a:ln>
+                                <a:extLst>
+                                  <a:ext uri="{909E8E84-426E-40DD-AFC4-6F175D3DCCD1}">
+                                    <a14:hiddenFill xmlns:a14="http://schemas.microsoft.com/office/drawing/2010/main">
+                                      <a:noFill/>
+                                    </a14:hiddenFill>
+                                  </a:ext>
+                                </a:extLst>
+                              </wps:spPr>
+                              <wps:bodyPr/>
+                            </wps:wsp>
+                            <wps:wsp>
+                              <wps:cNvPr id="32" name="Line 36"/>
+                              <wps:cNvCnPr>
+                                <a:cxnSpLocks noChangeShapeType="1"/>
+                              </wps:cNvCnPr>
+                              <wps:spPr bwMode="auto">
+                                <a:xfrm>
+                                  <a:off x="1800" y="99"/>
+                                  <a:ext cx="6120" cy="1"/>
+                                </a:xfrm>
+                                <a:prstGeom prst="line">
+                                  <a:avLst/>
+                                </a:prstGeom>
+                                <a:noFill/>
+                                <a:ln w="9525">
+                                  <a:solidFill>
+                                    <a:srgbClr val="000000"/>
+                                  </a:solidFill>
+                                  <a:round/>
+                                  <a:headEnd/>
+                                  <a:tailEnd/>
+                                </a:ln>
+                                <a:extLst>
+                                  <a:ext uri="{909E8E84-426E-40DD-AFC4-6F175D3DCCD1}">
+                                    <a14:hiddenFill xmlns:a14="http://schemas.microsoft.com/office/drawing/2010/main">
+                                      <a:noFill/>
+                                    </a14:hiddenFill>
+                                  </a:ext>
+                                </a:extLst>
+                              </wps:spPr>
+                              <wps:bodyPr/>
+                            </wps:wsp>
+                          </wpg:wgp>
+                        </a:graphicData>
+                      </a:graphic>
+                      <wp14:sizeRelH relativeFrom="page">
+                        <wp14:pctWidth>0</wp14:pctWidth>
+                      </wp14:sizeRelH>
+                      <wp14:sizeRelV relativeFrom="page">
+                        <wp14:pctHeight>0</wp14:pctHeight>
+                      </wp14:sizeRelV>
+                    </wp:anchor>
+                  </w:drawing>
+                </mc:Choice>
+                <mc:Fallback>
+                  <w:pict>
+                    <v:group w14:anchorId="6971BA66" id="Group 33" o:spid="_x0000_s1026" style="position:absolute;left:0;text-align:left;margin-left:-37.8pt;margin-top:-7.8pt;width:414pt;height:28.35pt;z-index:251659264;mso-position-horizontal-relative:margin" coordsize="8280,567" o:gfxdata="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">
+                      <v:rect id="Picture 34" o:spid="_x0000_s1027" style="position:absolute;width:8280;height:567;visibility:visible;mso-wrap-style:square;v-text-anchor:top" o:gfxdata="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" filled="f" stroked="f">
+                        <o:lock v:ext="edit" text="t"/>
+                      </v:rect>
+                      <v:line id="Line 35" o:spid="_x0000_s1028" style="position:absolute;visibility:visible;mso-wrap-style:square" from="1620,18" to="8100,19" o:connectortype="straight" o:gfxdata="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"/>
+                      <v:line id="Line 36" o:spid="_x0000_s1029" style="position:absolute;visibility:visible;mso-wrap-style:square" from="1800,99" to="7920,100" o:connectortype="straight" o:gfxdata="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"/>
+                      <w10:wrap anchorx="margin"/>
+                    </v:group>
+                  </w:pict>
+                </mc:Fallback>
+              </mc:AlternateContent>
+            </w:r>
             <w:r>
               <w:rPr>
                 <w:rFonts w:ascii="Arial" w:hAnsi="Arial" w:cs="Arial"/>
@@ -5903,7 +5704,7 @@
     <w:lsdException w:name="Closing" w:semiHidden="1" w:unhideWhenUsed="1"/>
     <w:lsdException w:name="Signature" w:semiHidden="1" w:unhideWhenUsed="1"/>
     <w:lsdException w:name="Default Paragraph Font" w:semiHidden="1" w:unhideWhenUsed="1"/>
-    <w:lsdException w:name="Body Text" w:semiHidden="1" w:unhideWhenUsed="1"/>
+    <w:lsdException w:name="Body Text" w:semiHidden="1" w:uiPriority="99" w:unhideWhenUsed="1" w:qFormat="1"/>
     <w:lsdException w:name="Body Text Indent" w:semiHidden="1" w:unhideWhenUsed="1"/>
     <w:lsdException w:name="List Continue" w:semiHidden="1" w:unhideWhenUsed="1"/>
     <w:lsdException w:name="List Continue 2" w:semiHidden="1" w:unhideWhenUsed="1"/>
@@ -6227,6 +6028,7 @@
   <w:style w:type="character" w:default="1" w:styleId="a0">
     <w:name w:val="Default Paragraph Font"/>
     <w:uiPriority w:val="1"/>
+    <w:semiHidden/>
     <w:unhideWhenUsed/>
   </w:style>
   <w:style w:type="table" w:default="1" w:styleId="a1">
@@ -6350,6 +6152,59 @@
     <w:rPr>
       <w:color w:val="605E5C"/>
       <w:shd w:val="clear" w:color="auto" w:fill="E1DFDD"/>
+    </w:rPr>
+  </w:style>
+  <w:style w:type="paragraph" w:customStyle="1" w:styleId="AContentHeadingBlue">
+    <w:name w:val="A_ContentHeading(Blue)"/>
+    <w:basedOn w:val="a"/>
+    <w:rsid w:val="00320754"/>
+    <w:pPr>
+      <w:widowControl/>
+      <w:spacing w:line="200" w:lineRule="exact"/>
+      <w:jc w:val="left"/>
+    </w:pPr>
+    <w:rPr>
+      <w:rFonts w:ascii="Arial" w:eastAsia="PMingLiU" w:hAnsi="Arial"/>
+      <w:b/>
+      <w:bCs/>
+      <w:color w:val="122CEC"/>
+      <w:kern w:val="0"/>
+      <w:sz w:val="20"/>
+      <w:szCs w:val="20"/>
+      <w:lang w:eastAsia="en-US"/>
+    </w:rPr>
+  </w:style>
+  <w:style w:type="paragraph" w:styleId="ab">
+    <w:name w:val="Body Text"/>
+    <w:basedOn w:val="a"/>
+    <w:link w:val="ac"/>
+    <w:uiPriority w:val="99"/>
+    <w:qFormat/>
+    <w:rsid w:val="00F260E9"/>
+    <w:pPr>
+      <w:widowControl/>
+      <w:spacing w:line="230" w:lineRule="exact"/>
+      <w:jc w:val="left"/>
+    </w:pPr>
+    <w:rPr>
+      <w:rFonts w:ascii="Arial" w:eastAsia="PMingLiU" w:hAnsi="Arial"/>
+      <w:kern w:val="0"/>
+      <w:sz w:val="18"/>
+      <w:szCs w:val="22"/>
+      <w:lang w:eastAsia="en-US"/>
+    </w:rPr>
+  </w:style>
+  <w:style w:type="character" w:customStyle="1" w:styleId="ac">
+    <w:name w:val="正文文本 字符"/>
+    <w:basedOn w:val="a0"/>
+    <w:link w:val="ab"/>
+    <w:uiPriority w:val="99"/>
+    <w:rsid w:val="00F260E9"/>
+    <w:rPr>
+      <w:rFonts w:ascii="Arial" w:eastAsia="PMingLiU" w:hAnsi="Arial"/>
+      <w:sz w:val="18"/>
+      <w:szCs w:val="22"/>
+      <w:lang w:eastAsia="en-US"/>
     </w:rPr>
   </w:style>
 </w:styles>

</xml_diff>